<commit_message>
[FIX] código 2 completamente funcional
</commit_message>
<xml_diff>
--- a/Relatório-arq.docx
+++ b/Relatório-arq.docx
@@ -1097,6 +1097,12 @@
                 <w:rFonts w:ascii="Aptos" w:eastAsia="Aptos" w:hAnsi="Aptos"/>
               </w:rPr>
             </w:pPr>
+            <w:r>
+              <w:rPr>
+                <w:rFonts w:ascii="Aptos" w:eastAsia="Aptos" w:hAnsi="Aptos"/>
+              </w:rPr>
+              <w:t>R</w:t>
+            </w:r>
           </w:p>
         </w:tc>
         <w:tc>
@@ -1110,6 +1116,14 @@
                 <w:rFonts w:ascii="Aptos" w:eastAsia="Aptos" w:hAnsi="Aptos"/>
               </w:rPr>
             </w:pPr>
+            <w:proofErr w:type="spellStart"/>
+            <w:r>
+              <w:rPr>
+                <w:rFonts w:ascii="Aptos" w:eastAsia="Aptos" w:hAnsi="Aptos"/>
+              </w:rPr>
+              <w:t>bgzr</w:t>
+            </w:r>
+            <w:proofErr w:type="spellEnd"/>
           </w:p>
         </w:tc>
         <w:tc>
@@ -1123,6 +1137,60 @@
                 <w:rFonts w:ascii="Aptos" w:eastAsia="Aptos" w:hAnsi="Aptos"/>
               </w:rPr>
             </w:pPr>
+            <w:r>
+              <w:rPr>
+                <w:rFonts w:eastAsia="Aptos"/>
+              </w:rPr>
+              <w:t xml:space="preserve">Branch </w:t>
+            </w:r>
+            <w:proofErr w:type="spellStart"/>
+            <w:r>
+              <w:rPr>
+                <w:rFonts w:eastAsia="Aptos"/>
+              </w:rPr>
+              <w:t>on</w:t>
+            </w:r>
+            <w:proofErr w:type="spellEnd"/>
+            <w:r>
+              <w:rPr>
+                <w:rFonts w:eastAsia="Aptos"/>
+              </w:rPr>
+              <w:t xml:space="preserve"> </w:t>
+            </w:r>
+            <w:proofErr w:type="spellStart"/>
+            <w:r>
+              <w:rPr>
+                <w:rFonts w:eastAsia="Aptos"/>
+              </w:rPr>
+              <w:t>greater</w:t>
+            </w:r>
+            <w:proofErr w:type="spellEnd"/>
+            <w:r>
+              <w:rPr>
+                <w:rFonts w:eastAsia="Aptos"/>
+              </w:rPr>
+              <w:t xml:space="preserve"> </w:t>
+            </w:r>
+            <w:proofErr w:type="spellStart"/>
+            <w:r>
+              <w:rPr>
+                <w:rFonts w:eastAsia="Aptos"/>
+              </w:rPr>
+              <w:t>then</w:t>
+            </w:r>
+            <w:proofErr w:type="spellEnd"/>
+            <w:r>
+              <w:rPr>
+                <w:rFonts w:eastAsia="Aptos"/>
+              </w:rPr>
+              <w:t xml:space="preserve"> </w:t>
+            </w:r>
+            <w:r>
+              <w:rPr>
+                <w:rFonts w:eastAsia="Aptos"/>
+              </w:rPr>
+              <w:t>Zero Register</w:t>
+            </w:r>
           </w:p>
         </w:tc>
         <w:tc>
@@ -1136,6 +1204,60 @@
                 <w:rFonts w:ascii="Aptos" w:eastAsia="Aptos" w:hAnsi="Aptos"/>
               </w:rPr>
             </w:pPr>
+            <w:proofErr w:type="spellStart"/>
+            <w:r>
+              <w:rPr>
+                <w:rFonts w:eastAsia="Aptos"/>
+              </w:rPr>
+              <w:t>if</w:t>
+            </w:r>
+            <w:proofErr w:type="spellEnd"/>
+            <w:r>
+              <w:rPr>
+                <w:rFonts w:eastAsia="Aptos"/>
+              </w:rPr>
+              <w:t xml:space="preserve"> (R[</w:t>
+            </w:r>
+            <w:proofErr w:type="spellStart"/>
+            <w:r>
+              <w:rPr>
+                <w:rFonts w:eastAsia="Aptos"/>
+              </w:rPr>
+              <w:t>ra</w:t>
+            </w:r>
+            <w:proofErr w:type="spellEnd"/>
+            <w:r>
+              <w:rPr>
+                <w:rFonts w:eastAsia="Aptos"/>
+              </w:rPr>
+              <w:t xml:space="preserve">] </w:t>
+            </w:r>
+            <w:r>
+              <w:rPr>
+                <w:rFonts w:eastAsia="Aptos"/>
+              </w:rPr>
+              <w:t>&gt;</w:t>
+            </w:r>
+            <w:r>
+              <w:rPr>
+                <w:rFonts w:eastAsia="Aptos"/>
+              </w:rPr>
+              <w:t xml:space="preserve"> 0) PC = R[</w:t>
+            </w:r>
+            <w:proofErr w:type="spellStart"/>
+            <w:r>
+              <w:rPr>
+                <w:rFonts w:eastAsia="Aptos"/>
+              </w:rPr>
+              <w:t>rb</w:t>
+            </w:r>
+            <w:proofErr w:type="spellEnd"/>
+            <w:r>
+              <w:rPr>
+                <w:rFonts w:eastAsia="Aptos"/>
+              </w:rPr>
+              <w:t>]</w:t>
+            </w:r>
           </w:p>
         </w:tc>
       </w:tr>
@@ -2322,19 +2444,22 @@
     <w:tbl>
       <w:tblPr>
         <w:tblStyle w:val="Tabelacomgrade"/>
-        <w:tblW w:w="8494" w:type="dxa"/>
+        <w:tblW w:w="8481" w:type="dxa"/>
         <w:tblLayout w:type="fixed"/>
         <w:tblLook w:val="04A0" w:firstRow="1" w:lastRow="0" w:firstColumn="1" w:lastColumn="0" w:noHBand="0" w:noVBand="1"/>
       </w:tblPr>
       <w:tblGrid>
-        <w:gridCol w:w="1125"/>
-        <w:gridCol w:w="1185"/>
-        <w:gridCol w:w="6184"/>
+        <w:gridCol w:w="1123"/>
+        <w:gridCol w:w="1183"/>
+        <w:gridCol w:w="6175"/>
       </w:tblGrid>
       <w:tr>
-        <w:tc>
-          <w:tcPr>
-            <w:tcW w:w="1125" w:type="dxa"/>
+        <w:trPr>
+          <w:trHeight w:val="264"/>
+        </w:trPr>
+        <w:tc>
+          <w:tcPr>
+            <w:tcW w:w="1123" w:type="dxa"/>
             <w:shd w:val="clear" w:color="auto" w:fill="F6C5AC" w:themeFill="accent2" w:themeFillTint="66"/>
           </w:tcPr>
           <w:p>
@@ -2356,7 +2481,7 @@
         </w:tc>
         <w:tc>
           <w:tcPr>
-            <w:tcW w:w="1185" w:type="dxa"/>
+            <w:tcW w:w="1183" w:type="dxa"/>
             <w:tcBorders>
               <w:right w:val="nil"/>
             </w:tcBorders>
@@ -2379,7 +2504,7 @@
         </w:tc>
         <w:tc>
           <w:tcPr>
-            <w:tcW w:w="6183" w:type="dxa"/>
+            <w:tcW w:w="6175" w:type="dxa"/>
             <w:shd w:val="clear" w:color="auto" w:fill="F6C5AC" w:themeFill="accent2" w:themeFillTint="66"/>
           </w:tcPr>
           <w:p>
@@ -2399,9 +2524,12 @@
         </w:tc>
       </w:tr>
       <w:tr>
-        <w:tc>
-          <w:tcPr>
-            <w:tcW w:w="1125" w:type="dxa"/>
+        <w:trPr>
+          <w:trHeight w:val="264"/>
+        </w:trPr>
+        <w:tc>
+          <w:tcPr>
+            <w:tcW w:w="1123" w:type="dxa"/>
           </w:tcPr>
           <w:p>
             <w:pPr>
@@ -2420,7 +2548,7 @@
         </w:tc>
         <w:tc>
           <w:tcPr>
-            <w:tcW w:w="1185" w:type="dxa"/>
+            <w:tcW w:w="1183" w:type="dxa"/>
             <w:tcBorders>
               <w:right w:val="nil"/>
             </w:tcBorders>
@@ -2442,28 +2570,36 @@
         </w:tc>
         <w:tc>
           <w:tcPr>
-            <w:tcW w:w="6183" w:type="dxa"/>
-          </w:tcPr>
-          <w:p>
-            <w:pPr>
-              <w:spacing w:after="0" w:line="240" w:lineRule="auto"/>
-              <w:rPr>
-                <w:rFonts w:ascii="Aptos" w:eastAsia="Aptos" w:hAnsi="Aptos"/>
-              </w:rPr>
-            </w:pPr>
-            <w:r>
-              <w:rPr>
-                <w:rFonts w:eastAsia="Aptos"/>
-              </w:rPr>
-              <w:t xml:space="preserve">10000100001 </w:t>
+            <w:tcW w:w="6175" w:type="dxa"/>
+          </w:tcPr>
+          <w:p>
+            <w:pPr>
+              <w:spacing w:after="0" w:line="240" w:lineRule="auto"/>
+              <w:rPr>
+                <w:rFonts w:ascii="Aptos" w:eastAsia="Aptos" w:hAnsi="Aptos"/>
+              </w:rPr>
+            </w:pPr>
+            <w:r>
+              <w:rPr>
+                <w:rFonts w:ascii="Arial" w:eastAsia="Times New Roman" w:hAnsi="Arial" w:cs="Arial"/>
+                <w:kern w:val="0"/>
+                <w:sz w:val="20"/>
+                <w:szCs w:val="20"/>
+                <w:lang w:eastAsia="pt-BR"/>
+                <w14:ligatures w14:val="none"/>
+              </w:rPr>
+              <w:t>10000100001</w:t>
             </w:r>
           </w:p>
         </w:tc>
       </w:tr>
       <w:tr>
-        <w:tc>
-          <w:tcPr>
-            <w:tcW w:w="1125" w:type="dxa"/>
+        <w:trPr>
+          <w:trHeight w:val="276"/>
+        </w:trPr>
+        <w:tc>
+          <w:tcPr>
+            <w:tcW w:w="1123" w:type="dxa"/>
           </w:tcPr>
           <w:p>
             <w:pPr>
@@ -2482,7 +2618,7 @@
         </w:tc>
         <w:tc>
           <w:tcPr>
-            <w:tcW w:w="1185" w:type="dxa"/>
+            <w:tcW w:w="1183" w:type="dxa"/>
             <w:tcBorders>
               <w:right w:val="nil"/>
             </w:tcBorders>
@@ -2504,28 +2640,36 @@
         </w:tc>
         <w:tc>
           <w:tcPr>
-            <w:tcW w:w="6183" w:type="dxa"/>
-          </w:tcPr>
-          <w:p>
-            <w:pPr>
-              <w:spacing w:after="0" w:line="240" w:lineRule="auto"/>
-              <w:rPr>
-                <w:rFonts w:ascii="Aptos" w:eastAsia="Aptos" w:hAnsi="Aptos"/>
-              </w:rPr>
-            </w:pPr>
-            <w:r>
-              <w:rPr>
-                <w:rFonts w:eastAsia="Aptos"/>
-              </w:rPr>
-              <w:t xml:space="preserve">01010010000 </w:t>
+            <w:tcW w:w="6175" w:type="dxa"/>
+          </w:tcPr>
+          <w:p>
+            <w:pPr>
+              <w:spacing w:after="0" w:line="240" w:lineRule="auto"/>
+              <w:rPr>
+                <w:rFonts w:ascii="Aptos" w:eastAsia="Aptos" w:hAnsi="Aptos"/>
+              </w:rPr>
+            </w:pPr>
+            <w:r>
+              <w:rPr>
+                <w:rFonts w:ascii="Arial" w:eastAsia="Times New Roman" w:hAnsi="Arial" w:cs="Arial"/>
+                <w:kern w:val="0"/>
+                <w:sz w:val="20"/>
+                <w:szCs w:val="20"/>
+                <w:lang w:eastAsia="pt-BR"/>
+                <w14:ligatures w14:val="none"/>
+              </w:rPr>
+              <w:t>01010010000</w:t>
             </w:r>
           </w:p>
         </w:tc>
       </w:tr>
       <w:tr>
-        <w:tc>
-          <w:tcPr>
-            <w:tcW w:w="1125" w:type="dxa"/>
+        <w:trPr>
+          <w:trHeight w:val="264"/>
+        </w:trPr>
+        <w:tc>
+          <w:tcPr>
+            <w:tcW w:w="1123" w:type="dxa"/>
           </w:tcPr>
           <w:p>
             <w:pPr>
@@ -2544,7 +2688,7 @@
         </w:tc>
         <w:tc>
           <w:tcPr>
-            <w:tcW w:w="1185" w:type="dxa"/>
+            <w:tcW w:w="1183" w:type="dxa"/>
             <w:tcBorders>
               <w:right w:val="nil"/>
             </w:tcBorders>
@@ -2566,28 +2710,36 @@
         </w:tc>
         <w:tc>
           <w:tcPr>
-            <w:tcW w:w="6183" w:type="dxa"/>
-          </w:tcPr>
-          <w:p>
-            <w:pPr>
-              <w:spacing w:after="0" w:line="240" w:lineRule="auto"/>
-              <w:rPr>
-                <w:rFonts w:ascii="Aptos" w:eastAsia="Aptos" w:hAnsi="Aptos"/>
-              </w:rPr>
-            </w:pPr>
-            <w:r>
-              <w:rPr>
-                <w:rFonts w:eastAsia="Aptos"/>
-              </w:rPr>
-              <w:t xml:space="preserve">00001000000 </w:t>
+            <w:tcW w:w="6175" w:type="dxa"/>
+          </w:tcPr>
+          <w:p>
+            <w:pPr>
+              <w:spacing w:after="0" w:line="240" w:lineRule="auto"/>
+              <w:rPr>
+                <w:rFonts w:ascii="Aptos" w:eastAsia="Aptos" w:hAnsi="Aptos"/>
+              </w:rPr>
+            </w:pPr>
+            <w:r>
+              <w:rPr>
+                <w:rFonts w:ascii="Arial" w:eastAsia="Times New Roman" w:hAnsi="Arial" w:cs="Arial"/>
+                <w:kern w:val="0"/>
+                <w:sz w:val="20"/>
+                <w:szCs w:val="20"/>
+                <w:lang w:eastAsia="pt-BR"/>
+                <w14:ligatures w14:val="none"/>
+              </w:rPr>
+              <w:t>00001000000</w:t>
             </w:r>
           </w:p>
         </w:tc>
       </w:tr>
       <w:tr>
-        <w:tc>
-          <w:tcPr>
-            <w:tcW w:w="1125" w:type="dxa"/>
+        <w:trPr>
+          <w:trHeight w:val="264"/>
+        </w:trPr>
+        <w:tc>
+          <w:tcPr>
+            <w:tcW w:w="1123" w:type="dxa"/>
           </w:tcPr>
           <w:p>
             <w:pPr>
@@ -2606,7 +2758,7 @@
         </w:tc>
         <w:tc>
           <w:tcPr>
-            <w:tcW w:w="1185" w:type="dxa"/>
+            <w:tcW w:w="1183" w:type="dxa"/>
             <w:tcBorders>
               <w:right w:val="nil"/>
             </w:tcBorders>
@@ -2628,28 +2780,36 @@
         </w:tc>
         <w:tc>
           <w:tcPr>
-            <w:tcW w:w="6183" w:type="dxa"/>
-          </w:tcPr>
-          <w:p>
-            <w:pPr>
-              <w:spacing w:after="0" w:line="240" w:lineRule="auto"/>
-              <w:rPr>
-                <w:rFonts w:ascii="Aptos" w:eastAsia="Aptos" w:hAnsi="Aptos"/>
-              </w:rPr>
-            </w:pPr>
-            <w:r>
-              <w:rPr>
-                <w:rFonts w:eastAsia="Aptos"/>
-              </w:rPr>
-              <w:t xml:space="preserve">00100000000 </w:t>
+            <w:tcW w:w="6175" w:type="dxa"/>
+          </w:tcPr>
+          <w:p>
+            <w:pPr>
+              <w:spacing w:after="0" w:line="240" w:lineRule="auto"/>
+              <w:rPr>
+                <w:rFonts w:ascii="Aptos" w:eastAsia="Aptos" w:hAnsi="Aptos"/>
+              </w:rPr>
+            </w:pPr>
+            <w:r>
+              <w:rPr>
+                <w:rFonts w:ascii="Arial" w:eastAsia="Times New Roman" w:hAnsi="Arial" w:cs="Arial"/>
+                <w:kern w:val="0"/>
+                <w:sz w:val="20"/>
+                <w:szCs w:val="20"/>
+                <w:lang w:eastAsia="pt-BR"/>
+                <w14:ligatures w14:val="none"/>
+              </w:rPr>
+              <w:t>00100000000</w:t>
             </w:r>
           </w:p>
         </w:tc>
       </w:tr>
       <w:tr>
-        <w:tc>
-          <w:tcPr>
-            <w:tcW w:w="1125" w:type="dxa"/>
+        <w:trPr>
+          <w:trHeight w:val="264"/>
+        </w:trPr>
+        <w:tc>
+          <w:tcPr>
+            <w:tcW w:w="1123" w:type="dxa"/>
           </w:tcPr>
           <w:p>
             <w:pPr>
@@ -2668,7 +2828,7 @@
         </w:tc>
         <w:tc>
           <w:tcPr>
-            <w:tcW w:w="1185" w:type="dxa"/>
+            <w:tcW w:w="1183" w:type="dxa"/>
             <w:tcBorders>
               <w:right w:val="nil"/>
             </w:tcBorders>
@@ -2690,28 +2850,42 @@
         </w:tc>
         <w:tc>
           <w:tcPr>
-            <w:tcW w:w="6183" w:type="dxa"/>
-          </w:tcPr>
-          <w:p>
-            <w:pPr>
-              <w:spacing w:after="0" w:line="240" w:lineRule="auto"/>
-              <w:rPr>
-                <w:rFonts w:ascii="Aptos" w:eastAsia="Aptos" w:hAnsi="Aptos"/>
-              </w:rPr>
-            </w:pPr>
-            <w:r>
-              <w:rPr>
-                <w:rFonts w:eastAsia="Aptos"/>
-              </w:rPr>
-              <w:t xml:space="preserve">01011001000 </w:t>
+            <w:tcW w:w="6175" w:type="dxa"/>
+          </w:tcPr>
+          <w:p>
+            <w:pPr>
+              <w:suppressAutoHyphens w:val="0"/>
+              <w:spacing w:after="0" w:line="240" w:lineRule="auto"/>
+              <w:rPr>
+                <w:rFonts w:ascii="Arial" w:eastAsia="Times New Roman" w:hAnsi="Arial" w:cs="Arial"/>
+                <w:kern w:val="0"/>
+                <w:sz w:val="20"/>
+                <w:szCs w:val="20"/>
+                <w:lang w:eastAsia="pt-BR"/>
+                <w14:ligatures w14:val="none"/>
+              </w:rPr>
+            </w:pPr>
+            <w:r>
+              <w:rPr>
+                <w:rFonts w:ascii="Arial" w:eastAsia="Times New Roman" w:hAnsi="Arial" w:cs="Arial"/>
+                <w:kern w:val="0"/>
+                <w:sz w:val="20"/>
+                <w:szCs w:val="20"/>
+                <w:lang w:eastAsia="pt-BR"/>
+                <w14:ligatures w14:val="none"/>
+              </w:rPr>
+              <w:t>01011001000</w:t>
             </w:r>
           </w:p>
         </w:tc>
       </w:tr>
       <w:tr>
-        <w:tc>
-          <w:tcPr>
-            <w:tcW w:w="1125" w:type="dxa"/>
+        <w:trPr>
+          <w:trHeight w:val="264"/>
+        </w:trPr>
+        <w:tc>
+          <w:tcPr>
+            <w:tcW w:w="1123" w:type="dxa"/>
           </w:tcPr>
           <w:p>
             <w:pPr>
@@ -2730,7 +2904,7 @@
         </w:tc>
         <w:tc>
           <w:tcPr>
-            <w:tcW w:w="1185" w:type="dxa"/>
+            <w:tcW w:w="1183" w:type="dxa"/>
             <w:tcBorders>
               <w:right w:val="nil"/>
             </w:tcBorders>
@@ -2752,28 +2926,42 @@
         </w:tc>
         <w:tc>
           <w:tcPr>
-            <w:tcW w:w="6183" w:type="dxa"/>
-          </w:tcPr>
-          <w:p>
-            <w:pPr>
-              <w:spacing w:after="0" w:line="240" w:lineRule="auto"/>
-              <w:rPr>
-                <w:rFonts w:ascii="Aptos" w:eastAsia="Aptos" w:hAnsi="Aptos"/>
-              </w:rPr>
-            </w:pPr>
-            <w:r>
-              <w:rPr>
-                <w:rFonts w:eastAsia="Aptos"/>
-              </w:rPr>
-              <w:t xml:space="preserve">10011001000 </w:t>
+            <w:tcW w:w="6175" w:type="dxa"/>
+          </w:tcPr>
+          <w:p>
+            <w:pPr>
+              <w:suppressAutoHyphens w:val="0"/>
+              <w:spacing w:after="0" w:line="240" w:lineRule="auto"/>
+              <w:rPr>
+                <w:rFonts w:ascii="Arial" w:eastAsia="Times New Roman" w:hAnsi="Arial" w:cs="Arial"/>
+                <w:kern w:val="0"/>
+                <w:sz w:val="20"/>
+                <w:szCs w:val="20"/>
+                <w:lang w:eastAsia="pt-BR"/>
+                <w14:ligatures w14:val="none"/>
+              </w:rPr>
+            </w:pPr>
+            <w:r>
+              <w:rPr>
+                <w:rFonts w:ascii="Arial" w:eastAsia="Times New Roman" w:hAnsi="Arial" w:cs="Arial"/>
+                <w:kern w:val="0"/>
+                <w:sz w:val="20"/>
+                <w:szCs w:val="20"/>
+                <w:lang w:eastAsia="pt-BR"/>
+                <w14:ligatures w14:val="none"/>
+              </w:rPr>
+              <w:t>10011001000</w:t>
             </w:r>
           </w:p>
         </w:tc>
       </w:tr>
       <w:tr>
-        <w:tc>
-          <w:tcPr>
-            <w:tcW w:w="1125" w:type="dxa"/>
+        <w:trPr>
+          <w:trHeight w:val="276"/>
+        </w:trPr>
+        <w:tc>
+          <w:tcPr>
+            <w:tcW w:w="1123" w:type="dxa"/>
           </w:tcPr>
           <w:p>
             <w:pPr>
@@ -2792,7 +2980,7 @@
         </w:tc>
         <w:tc>
           <w:tcPr>
-            <w:tcW w:w="1185" w:type="dxa"/>
+            <w:tcW w:w="1183" w:type="dxa"/>
             <w:tcBorders>
               <w:right w:val="nil"/>
             </w:tcBorders>
@@ -2814,28 +3002,36 @@
         </w:tc>
         <w:tc>
           <w:tcPr>
-            <w:tcW w:w="6183" w:type="dxa"/>
-          </w:tcPr>
-          <w:p>
-            <w:pPr>
-              <w:spacing w:after="0" w:line="240" w:lineRule="auto"/>
-              <w:rPr>
-                <w:rFonts w:ascii="Aptos" w:eastAsia="Aptos" w:hAnsi="Aptos"/>
-              </w:rPr>
-            </w:pPr>
-            <w:r>
-              <w:rPr>
-                <w:rFonts w:eastAsia="Aptos"/>
-              </w:rPr>
-              <w:t xml:space="preserve">11011001000 </w:t>
+            <w:tcW w:w="6175" w:type="dxa"/>
+          </w:tcPr>
+          <w:p>
+            <w:pPr>
+              <w:spacing w:after="0" w:line="240" w:lineRule="auto"/>
+              <w:rPr>
+                <w:rFonts w:ascii="Aptos" w:eastAsia="Aptos" w:hAnsi="Aptos"/>
+              </w:rPr>
+            </w:pPr>
+            <w:r>
+              <w:rPr>
+                <w:rFonts w:ascii="Arial" w:eastAsia="Times New Roman" w:hAnsi="Arial" w:cs="Arial"/>
+                <w:kern w:val="0"/>
+                <w:sz w:val="20"/>
+                <w:szCs w:val="20"/>
+                <w:lang w:eastAsia="pt-BR"/>
+                <w14:ligatures w14:val="none"/>
+              </w:rPr>
+              <w:t>11011001000</w:t>
             </w:r>
           </w:p>
         </w:tc>
       </w:tr>
       <w:tr>
-        <w:tc>
-          <w:tcPr>
-            <w:tcW w:w="1125" w:type="dxa"/>
+        <w:trPr>
+          <w:trHeight w:val="264"/>
+        </w:trPr>
+        <w:tc>
+          <w:tcPr>
+            <w:tcW w:w="1123" w:type="dxa"/>
           </w:tcPr>
           <w:p>
             <w:pPr>
@@ -2854,7 +3050,7 @@
         </w:tc>
         <w:tc>
           <w:tcPr>
-            <w:tcW w:w="1185" w:type="dxa"/>
+            <w:tcW w:w="1183" w:type="dxa"/>
             <w:tcBorders>
               <w:right w:val="nil"/>
             </w:tcBorders>
@@ -2876,28 +3072,36 @@
         </w:tc>
         <w:tc>
           <w:tcPr>
-            <w:tcW w:w="6183" w:type="dxa"/>
-          </w:tcPr>
-          <w:p>
-            <w:pPr>
-              <w:spacing w:after="0" w:line="240" w:lineRule="auto"/>
-              <w:rPr>
-                <w:rFonts w:ascii="Aptos" w:eastAsia="Aptos" w:hAnsi="Aptos"/>
-              </w:rPr>
-            </w:pPr>
-            <w:r>
-              <w:rPr>
-                <w:rFonts w:eastAsia="Aptos"/>
-              </w:rPr>
-              <w:t>--------------------</w:t>
+            <w:tcW w:w="6175" w:type="dxa"/>
+          </w:tcPr>
+          <w:p>
+            <w:pPr>
+              <w:spacing w:after="0" w:line="240" w:lineRule="auto"/>
+              <w:rPr>
+                <w:rFonts w:ascii="Aptos" w:eastAsia="Aptos" w:hAnsi="Aptos"/>
+              </w:rPr>
+            </w:pPr>
+            <w:r>
+              <w:rPr>
+                <w:rFonts w:ascii="Arial" w:eastAsia="Times New Roman" w:hAnsi="Arial" w:cs="Arial"/>
+                <w:kern w:val="0"/>
+                <w:sz w:val="20"/>
+                <w:szCs w:val="20"/>
+                <w:lang w:eastAsia="pt-BR"/>
+                <w14:ligatures w14:val="none"/>
+              </w:rPr>
+              <w:t>10000110001</w:t>
             </w:r>
           </w:p>
         </w:tc>
       </w:tr>
       <w:tr>
-        <w:tc>
-          <w:tcPr>
-            <w:tcW w:w="1125" w:type="dxa"/>
+        <w:trPr>
+          <w:trHeight w:val="264"/>
+        </w:trPr>
+        <w:tc>
+          <w:tcPr>
+            <w:tcW w:w="1123" w:type="dxa"/>
           </w:tcPr>
           <w:p>
             <w:pPr>
@@ -2916,7 +3120,7 @@
         </w:tc>
         <w:tc>
           <w:tcPr>
-            <w:tcW w:w="1185" w:type="dxa"/>
+            <w:tcW w:w="1183" w:type="dxa"/>
             <w:tcBorders>
               <w:right w:val="nil"/>
             </w:tcBorders>
@@ -2938,18 +3142,23 @@
         </w:tc>
         <w:tc>
           <w:tcPr>
-            <w:tcW w:w="6183" w:type="dxa"/>
-          </w:tcPr>
-          <w:p>
-            <w:pPr>
-              <w:spacing w:after="0" w:line="240" w:lineRule="auto"/>
-              <w:rPr>
-                <w:rFonts w:ascii="Aptos" w:eastAsia="Aptos" w:hAnsi="Aptos"/>
-              </w:rPr>
-            </w:pPr>
-            <w:r>
-              <w:rPr>
-                <w:rFonts w:eastAsia="Aptos"/>
+            <w:tcW w:w="6175" w:type="dxa"/>
+          </w:tcPr>
+          <w:p>
+            <w:pPr>
+              <w:spacing w:after="0" w:line="240" w:lineRule="auto"/>
+              <w:rPr>
+                <w:rFonts w:ascii="Aptos" w:eastAsia="Aptos" w:hAnsi="Aptos"/>
+              </w:rPr>
+            </w:pPr>
+            <w:r>
+              <w:rPr>
+                <w:rFonts w:ascii="Arial" w:eastAsia="Times New Roman" w:hAnsi="Arial" w:cs="Arial"/>
+                <w:kern w:val="0"/>
+                <w:sz w:val="20"/>
+                <w:szCs w:val="20"/>
+                <w:lang w:eastAsia="pt-BR"/>
+                <w14:ligatures w14:val="none"/>
               </w:rPr>
               <w:t>00001001111</w:t>
             </w:r>
@@ -2957,9 +3166,12 @@
         </w:tc>
       </w:tr>
       <w:tr>
-        <w:tc>
-          <w:tcPr>
-            <w:tcW w:w="1125" w:type="dxa"/>
+        <w:trPr>
+          <w:trHeight w:val="264"/>
+        </w:trPr>
+        <w:tc>
+          <w:tcPr>
+            <w:tcW w:w="1123" w:type="dxa"/>
           </w:tcPr>
           <w:p>
             <w:pPr>
@@ -2978,7 +3190,7 @@
         </w:tc>
         <w:tc>
           <w:tcPr>
-            <w:tcW w:w="1185" w:type="dxa"/>
+            <w:tcW w:w="1183" w:type="dxa"/>
             <w:tcBorders>
               <w:right w:val="nil"/>
             </w:tcBorders>
@@ -3000,28 +3212,36 @@
         </w:tc>
         <w:tc>
           <w:tcPr>
-            <w:tcW w:w="6183" w:type="dxa"/>
-          </w:tcPr>
-          <w:p>
-            <w:pPr>
-              <w:spacing w:after="0" w:line="240" w:lineRule="auto"/>
-              <w:rPr>
-                <w:rFonts w:ascii="Aptos" w:eastAsia="Aptos" w:hAnsi="Aptos"/>
-              </w:rPr>
-            </w:pPr>
-            <w:r>
-              <w:rPr>
-                <w:rFonts w:eastAsia="Aptos"/>
-              </w:rPr>
-              <w:t xml:space="preserve">00001001100 </w:t>
+            <w:tcW w:w="6175" w:type="dxa"/>
+          </w:tcPr>
+          <w:p>
+            <w:pPr>
+              <w:spacing w:after="0" w:line="240" w:lineRule="auto"/>
+              <w:rPr>
+                <w:rFonts w:ascii="Aptos" w:eastAsia="Aptos" w:hAnsi="Aptos"/>
+              </w:rPr>
+            </w:pPr>
+            <w:r>
+              <w:rPr>
+                <w:rFonts w:ascii="Arial" w:eastAsia="Times New Roman" w:hAnsi="Arial" w:cs="Arial"/>
+                <w:kern w:val="0"/>
+                <w:sz w:val="20"/>
+                <w:szCs w:val="20"/>
+                <w:lang w:eastAsia="pt-BR"/>
+                <w14:ligatures w14:val="none"/>
+              </w:rPr>
+              <w:t>00001001100</w:t>
             </w:r>
           </w:p>
         </w:tc>
       </w:tr>
       <w:tr>
-        <w:tc>
-          <w:tcPr>
-            <w:tcW w:w="1125" w:type="dxa"/>
+        <w:trPr>
+          <w:trHeight w:val="276"/>
+        </w:trPr>
+        <w:tc>
+          <w:tcPr>
+            <w:tcW w:w="1123" w:type="dxa"/>
           </w:tcPr>
           <w:p>
             <w:pPr>
@@ -3040,7 +3260,7 @@
         </w:tc>
         <w:tc>
           <w:tcPr>
-            <w:tcW w:w="1185" w:type="dxa"/>
+            <w:tcW w:w="1183" w:type="dxa"/>
             <w:tcBorders>
               <w:right w:val="nil"/>
             </w:tcBorders>
@@ -3062,28 +3282,36 @@
         </w:tc>
         <w:tc>
           <w:tcPr>
-            <w:tcW w:w="6183" w:type="dxa"/>
-          </w:tcPr>
-          <w:p>
-            <w:pPr>
-              <w:spacing w:after="0" w:line="240" w:lineRule="auto"/>
-              <w:rPr>
-                <w:rFonts w:ascii="Aptos" w:eastAsia="Aptos" w:hAnsi="Aptos"/>
-              </w:rPr>
-            </w:pPr>
-            <w:r>
-              <w:rPr>
-                <w:rFonts w:eastAsia="Aptos"/>
-              </w:rPr>
-              <w:t xml:space="preserve">00001001101 </w:t>
+            <w:tcW w:w="6175" w:type="dxa"/>
+          </w:tcPr>
+          <w:p>
+            <w:pPr>
+              <w:spacing w:after="0" w:line="240" w:lineRule="auto"/>
+              <w:rPr>
+                <w:rFonts w:ascii="Aptos" w:eastAsia="Aptos" w:hAnsi="Aptos"/>
+              </w:rPr>
+            </w:pPr>
+            <w:r>
+              <w:rPr>
+                <w:rFonts w:ascii="Arial" w:eastAsia="Times New Roman" w:hAnsi="Arial" w:cs="Arial"/>
+                <w:kern w:val="0"/>
+                <w:sz w:val="20"/>
+                <w:szCs w:val="20"/>
+                <w:lang w:eastAsia="pt-BR"/>
+                <w14:ligatures w14:val="none"/>
+              </w:rPr>
+              <w:t>00001001101</w:t>
             </w:r>
           </w:p>
         </w:tc>
       </w:tr>
       <w:tr>
-        <w:tc>
-          <w:tcPr>
-            <w:tcW w:w="1125" w:type="dxa"/>
+        <w:trPr>
+          <w:trHeight w:val="264"/>
+        </w:trPr>
+        <w:tc>
+          <w:tcPr>
+            <w:tcW w:w="1123" w:type="dxa"/>
           </w:tcPr>
           <w:p>
             <w:pPr>
@@ -3102,7 +3330,7 @@
         </w:tc>
         <w:tc>
           <w:tcPr>
-            <w:tcW w:w="1185" w:type="dxa"/>
+            <w:tcW w:w="1183" w:type="dxa"/>
             <w:tcBorders>
               <w:right w:val="nil"/>
             </w:tcBorders>
@@ -3119,34 +3347,42 @@
               <w:rPr>
                 <w:rFonts w:eastAsia="Aptos"/>
               </w:rPr>
-              <w:t>B</w:t>
-            </w:r>
-          </w:p>
-        </w:tc>
-        <w:tc>
-          <w:tcPr>
-            <w:tcW w:w="6183" w:type="dxa"/>
-          </w:tcPr>
-          <w:p>
-            <w:pPr>
-              <w:spacing w:after="0" w:line="240" w:lineRule="auto"/>
-              <w:rPr>
-                <w:rFonts w:ascii="Aptos" w:eastAsia="Aptos" w:hAnsi="Aptos"/>
-              </w:rPr>
-            </w:pPr>
-            <w:r>
-              <w:rPr>
-                <w:rFonts w:eastAsia="Aptos"/>
-              </w:rPr>
-              <w:t xml:space="preserve">00001001110 </w:t>
+              <w:t>b</w:t>
+            </w:r>
+          </w:p>
+        </w:tc>
+        <w:tc>
+          <w:tcPr>
+            <w:tcW w:w="6175" w:type="dxa"/>
+          </w:tcPr>
+          <w:p>
+            <w:pPr>
+              <w:spacing w:after="0" w:line="240" w:lineRule="auto"/>
+              <w:rPr>
+                <w:rFonts w:ascii="Aptos" w:eastAsia="Aptos" w:hAnsi="Aptos"/>
+              </w:rPr>
+            </w:pPr>
+            <w:r>
+              <w:rPr>
+                <w:rFonts w:ascii="Arial" w:eastAsia="Times New Roman" w:hAnsi="Arial" w:cs="Arial"/>
+                <w:kern w:val="0"/>
+                <w:sz w:val="20"/>
+                <w:szCs w:val="20"/>
+                <w:lang w:eastAsia="pt-BR"/>
+                <w14:ligatures w14:val="none"/>
+              </w:rPr>
+              <w:t>00001001110</w:t>
             </w:r>
           </w:p>
         </w:tc>
       </w:tr>
       <w:tr>
-        <w:tc>
-          <w:tcPr>
-            <w:tcW w:w="1125" w:type="dxa"/>
+        <w:trPr>
+          <w:trHeight w:val="264"/>
+        </w:trPr>
+        <w:tc>
+          <w:tcPr>
+            <w:tcW w:w="1123" w:type="dxa"/>
           </w:tcPr>
           <w:p>
             <w:pPr>
@@ -3165,7 +3401,7 @@
         </w:tc>
         <w:tc>
           <w:tcPr>
-            <w:tcW w:w="1185" w:type="dxa"/>
+            <w:tcW w:w="1183" w:type="dxa"/>
             <w:tcBorders>
               <w:right w:val="nil"/>
             </w:tcBorders>
@@ -3188,28 +3424,36 @@
         </w:tc>
         <w:tc>
           <w:tcPr>
-            <w:tcW w:w="6183" w:type="dxa"/>
-          </w:tcPr>
-          <w:p>
-            <w:pPr>
-              <w:spacing w:after="0" w:line="240" w:lineRule="auto"/>
-              <w:rPr>
-                <w:rFonts w:ascii="Aptos" w:eastAsia="Aptos" w:hAnsi="Aptos"/>
-              </w:rPr>
-            </w:pPr>
-            <w:r>
-              <w:rPr>
-                <w:rFonts w:eastAsia="Aptos"/>
-              </w:rPr>
-              <w:t xml:space="preserve">00001001000 </w:t>
+            <w:tcW w:w="6175" w:type="dxa"/>
+          </w:tcPr>
+          <w:p>
+            <w:pPr>
+              <w:spacing w:after="0" w:line="240" w:lineRule="auto"/>
+              <w:rPr>
+                <w:rFonts w:ascii="Aptos" w:eastAsia="Aptos" w:hAnsi="Aptos"/>
+              </w:rPr>
+            </w:pPr>
+            <w:r>
+              <w:rPr>
+                <w:rFonts w:ascii="Arial" w:eastAsia="Times New Roman" w:hAnsi="Arial" w:cs="Arial"/>
+                <w:kern w:val="0"/>
+                <w:sz w:val="20"/>
+                <w:szCs w:val="20"/>
+                <w:lang w:eastAsia="pt-BR"/>
+                <w14:ligatures w14:val="none"/>
+              </w:rPr>
+              <w:t>00001001000</w:t>
             </w:r>
           </w:p>
         </w:tc>
       </w:tr>
       <w:tr>
-        <w:tc>
-          <w:tcPr>
-            <w:tcW w:w="1125" w:type="dxa"/>
+        <w:trPr>
+          <w:trHeight w:val="264"/>
+        </w:trPr>
+        <w:tc>
+          <w:tcPr>
+            <w:tcW w:w="1123" w:type="dxa"/>
           </w:tcPr>
           <w:p>
             <w:pPr>
@@ -3228,7 +3472,7 @@
         </w:tc>
         <w:tc>
           <w:tcPr>
-            <w:tcW w:w="1185" w:type="dxa"/>
+            <w:tcW w:w="1183" w:type="dxa"/>
             <w:tcBorders>
               <w:right w:val="nil"/>
             </w:tcBorders>
@@ -3250,28 +3494,36 @@
         </w:tc>
         <w:tc>
           <w:tcPr>
-            <w:tcW w:w="6183" w:type="dxa"/>
-          </w:tcPr>
-          <w:p>
-            <w:pPr>
-              <w:spacing w:after="0" w:line="240" w:lineRule="auto"/>
-              <w:rPr>
-                <w:rFonts w:ascii="Aptos" w:eastAsia="Aptos" w:hAnsi="Aptos"/>
-              </w:rPr>
-            </w:pPr>
-            <w:r>
-              <w:rPr>
-                <w:rFonts w:eastAsia="Aptos"/>
-              </w:rPr>
-              <w:t xml:space="preserve">00001001001 </w:t>
+            <w:tcW w:w="6175" w:type="dxa"/>
+          </w:tcPr>
+          <w:p>
+            <w:pPr>
+              <w:spacing w:after="0" w:line="240" w:lineRule="auto"/>
+              <w:rPr>
+                <w:rFonts w:ascii="Aptos" w:eastAsia="Aptos" w:hAnsi="Aptos"/>
+              </w:rPr>
+            </w:pPr>
+            <w:r>
+              <w:rPr>
+                <w:rFonts w:ascii="Arial" w:eastAsia="Times New Roman" w:hAnsi="Arial" w:cs="Arial"/>
+                <w:kern w:val="0"/>
+                <w:sz w:val="20"/>
+                <w:szCs w:val="20"/>
+                <w:lang w:eastAsia="pt-BR"/>
+                <w14:ligatures w14:val="none"/>
+              </w:rPr>
+              <w:t>00001001001</w:t>
             </w:r>
           </w:p>
         </w:tc>
       </w:tr>
       <w:tr>
-        <w:tc>
-          <w:tcPr>
-            <w:tcW w:w="1125" w:type="dxa"/>
+        <w:trPr>
+          <w:trHeight w:val="264"/>
+        </w:trPr>
+        <w:tc>
+          <w:tcPr>
+            <w:tcW w:w="1123" w:type="dxa"/>
           </w:tcPr>
           <w:p>
             <w:pPr>
@@ -3290,7 +3542,7 @@
         </w:tc>
         <w:tc>
           <w:tcPr>
-            <w:tcW w:w="1185" w:type="dxa"/>
+            <w:tcW w:w="1183" w:type="dxa"/>
             <w:tcBorders>
               <w:right w:val="nil"/>
             </w:tcBorders>
@@ -3312,28 +3564,36 @@
         </w:tc>
         <w:tc>
           <w:tcPr>
-            <w:tcW w:w="6183" w:type="dxa"/>
-          </w:tcPr>
-          <w:p>
-            <w:pPr>
-              <w:spacing w:after="0" w:line="240" w:lineRule="auto"/>
-              <w:rPr>
-                <w:rFonts w:ascii="Aptos" w:eastAsia="Aptos" w:hAnsi="Aptos"/>
-              </w:rPr>
-            </w:pPr>
-            <w:r>
-              <w:rPr>
-                <w:rFonts w:eastAsia="Aptos"/>
-              </w:rPr>
-              <w:t xml:space="preserve">00001001010 </w:t>
+            <w:tcW w:w="6175" w:type="dxa"/>
+          </w:tcPr>
+          <w:p>
+            <w:pPr>
+              <w:spacing w:after="0" w:line="240" w:lineRule="auto"/>
+              <w:rPr>
+                <w:rFonts w:ascii="Aptos" w:eastAsia="Aptos" w:hAnsi="Aptos"/>
+              </w:rPr>
+            </w:pPr>
+            <w:r>
+              <w:rPr>
+                <w:rFonts w:ascii="Arial" w:eastAsia="Times New Roman" w:hAnsi="Arial" w:cs="Arial"/>
+                <w:kern w:val="0"/>
+                <w:sz w:val="20"/>
+                <w:szCs w:val="20"/>
+                <w:lang w:eastAsia="pt-BR"/>
+                <w14:ligatures w14:val="none"/>
+              </w:rPr>
+              <w:t>00001001010</w:t>
             </w:r>
           </w:p>
         </w:tc>
       </w:tr>
       <w:tr>
-        <w:tc>
-          <w:tcPr>
-            <w:tcW w:w="1125" w:type="dxa"/>
+        <w:trPr>
+          <w:trHeight w:val="264"/>
+        </w:trPr>
+        <w:tc>
+          <w:tcPr>
+            <w:tcW w:w="1123" w:type="dxa"/>
           </w:tcPr>
           <w:p>
             <w:pPr>
@@ -3352,7 +3612,7 @@
         </w:tc>
         <w:tc>
           <w:tcPr>
-            <w:tcW w:w="1185" w:type="dxa"/>
+            <w:tcW w:w="1183" w:type="dxa"/>
             <w:tcBorders>
               <w:right w:val="nil"/>
             </w:tcBorders>
@@ -3374,20 +3634,31 @@
         </w:tc>
         <w:tc>
           <w:tcPr>
-            <w:tcW w:w="6183" w:type="dxa"/>
-          </w:tcPr>
-          <w:p>
-            <w:pPr>
-              <w:spacing w:after="0" w:line="240" w:lineRule="auto"/>
-              <w:rPr>
-                <w:rFonts w:ascii="Aptos" w:eastAsia="Aptos" w:hAnsi="Aptos"/>
-              </w:rPr>
-            </w:pPr>
-            <w:r>
-              <w:rPr>
-                <w:rFonts w:eastAsia="Aptos"/>
-              </w:rPr>
-              <w:t xml:space="preserve">00001001011 </w:t>
+            <w:tcW w:w="6175" w:type="dxa"/>
+          </w:tcPr>
+          <w:p>
+            <w:pPr>
+              <w:suppressAutoHyphens w:val="0"/>
+              <w:spacing w:after="0" w:line="240" w:lineRule="auto"/>
+              <w:rPr>
+                <w:rFonts w:ascii="Arial" w:eastAsia="Times New Roman" w:hAnsi="Arial" w:cs="Arial"/>
+                <w:kern w:val="0"/>
+                <w:sz w:val="20"/>
+                <w:szCs w:val="20"/>
+                <w:lang w:eastAsia="pt-BR"/>
+                <w14:ligatures w14:val="none"/>
+              </w:rPr>
+            </w:pPr>
+            <w:r>
+              <w:rPr>
+                <w:rFonts w:ascii="Arial" w:eastAsia="Times New Roman" w:hAnsi="Arial" w:cs="Arial"/>
+                <w:kern w:val="0"/>
+                <w:sz w:val="20"/>
+                <w:szCs w:val="20"/>
+                <w:lang w:eastAsia="pt-BR"/>
+                <w14:ligatures w14:val="none"/>
+              </w:rPr>
+              <w:t>00001001011</w:t>
             </w:r>
           </w:p>
         </w:tc>
@@ -3398,6 +3669,7 @@
         <w:rPr>
           <w:noProof/>
         </w:rPr>
+        <w:lastRenderedPageBreak/>
         <w:drawing>
           <wp:inline distT="0" distB="0" distL="0" distR="0" wp14:anchorId="316BDDF3" wp14:editId="122E7B70">
             <wp:extent cx="4716780" cy="2257425"/>

</xml_diff>

<commit_message>
[4/7] Do relatório completo
</commit_message>
<xml_diff>
--- a/Relatório-arq.docx
+++ b/Relatório-arq.docx
@@ -2,6 +2,50 @@
 <file path=word/document.xml><?xml version="1.0" encoding="utf-8"?>
 <w:document xmlns:wpc="http://schemas.microsoft.com/office/word/2010/wordprocessingCanvas" xmlns:cx="http://schemas.microsoft.com/office/drawing/2014/chartex" xmlns:cx1="http://schemas.microsoft.com/office/drawing/2015/9/8/chartex" xmlns:cx2="http://schemas.microsoft.com/office/drawing/2015/10/21/chartex" xmlns:cx3="http://schemas.microsoft.com/office/drawing/2016/5/9/chartex" xmlns:cx4="http://schemas.microsoft.com/office/drawing/2016/5/10/chartex" xmlns:cx5="http://schemas.microsoft.com/office/drawing/2016/5/11/chartex" xmlns:cx6="http://schemas.microsoft.com/office/drawing/2016/5/12/chartex" xmlns:cx7="http://schemas.microsoft.com/office/drawing/2016/5/13/chartex" xmlns:cx8="http://schemas.microsoft.com/office/drawing/2016/5/14/chartex" xmlns:mc="http://schemas.openxmlformats.org/markup-compatibility/2006" xmlns:aink="http://schemas.microsoft.com/office/drawing/2016/ink" xmlns:am3d="http://schemas.microsoft.com/office/drawing/2017/model3d" xmlns:o="urn:schemas-microsoft-com:office:office" xmlns:oel="http://schemas.microsoft.com/office/2019/extlst" xmlns:r="http://schemas.openxmlformats.org/officeDocument/2006/relationships" xmlns:m="http://schemas.openxmlformats.org/officeDocument/2006/math" xmlns:v="urn:schemas-microsoft-com:vml" xmlns:wp14="http://schemas.microsoft.com/office/word/2010/wordprocessingDrawing" xmlns:wp="http://schemas.openxmlformats.org/drawingml/2006/wordprocessingDrawing" xmlns:w10="urn:schemas-microsoft-com:office:word" xmlns:w="http://schemas.openxmlformats.org/wordprocessingml/2006/main" xmlns:w14="http://schemas.microsoft.com/office/word/2010/wordml" xmlns:w15="http://schemas.microsoft.com/office/word/2012/wordml" xmlns:w16cex="http://schemas.microsoft.com/office/word/2018/wordml/cex" xmlns:w16cid="http://schemas.microsoft.com/office/word/2016/wordml/cid" xmlns:w16="http://schemas.microsoft.com/office/word/2018/wordml" xmlns:w16du="http://schemas.microsoft.com/office/word/2023/wordml/word16du" xmlns:w16sdtdh="http://schemas.microsoft.com/office/word/2020/wordml/sdtdatahash" xmlns:w16sdtfl="http://schemas.microsoft.com/office/word/2024/wordml/sdtformatlock" xmlns:w16se="http://schemas.microsoft.com/office/word/2015/wordml/symex" xmlns:wpg="http://schemas.microsoft.com/office/word/2010/wordprocessingGroup" xmlns:wpi="http://schemas.microsoft.com/office/word/2010/wordprocessingInk" xmlns:wne="http://schemas.microsoft.com/office/word/2006/wordml" xmlns:wps="http://schemas.microsoft.com/office/word/2010/wordprocessingShape" mc:Ignorable="w14 w15 w16se w16cid w16 w16cex w16sdtdh w16sdtfl w16du wp14">
   <w:body>
+    <w:p>
+      <w:pPr>
+        <w:rPr>
+          <w:u w:val="single"/>
+        </w:rPr>
+      </w:pPr>
+      <w:r>
+        <w:drawing>
+          <wp:inline distT="0" distB="0" distL="0" distR="0" wp14:anchorId="5E113FFF" wp14:editId="4BB96374">
+            <wp:extent cx="5400040" cy="2336165"/>
+            <wp:effectExtent l="0" t="0" r="0" b="6985"/>
+            <wp:docPr id="1497732165" name="Imagem 1" descr="Diagrama, Desenho técnico&#10;&#10;O conteúdo gerado por IA pode estar incorreto."/>
+            <wp:cNvGraphicFramePr>
+              <a:graphicFrameLocks xmlns:a="http://schemas.openxmlformats.org/drawingml/2006/main" noChangeAspect="1"/>
+            </wp:cNvGraphicFramePr>
+            <a:graphic xmlns:a="http://schemas.openxmlformats.org/drawingml/2006/main">
+              <a:graphicData uri="http://schemas.openxmlformats.org/drawingml/2006/picture">
+                <pic:pic xmlns:pic="http://schemas.openxmlformats.org/drawingml/2006/picture">
+                  <pic:nvPicPr>
+                    <pic:cNvPr id="1497732165" name="Imagem 1" descr="Diagrama, Desenho técnico&#10;&#10;O conteúdo gerado por IA pode estar incorreto."/>
+                    <pic:cNvPicPr/>
+                  </pic:nvPicPr>
+                  <pic:blipFill>
+                    <a:blip r:embed="rId4"/>
+                    <a:stretch>
+                      <a:fillRect/>
+                    </a:stretch>
+                  </pic:blipFill>
+                  <pic:spPr>
+                    <a:xfrm>
+                      <a:off x="0" y="0"/>
+                      <a:ext cx="5400040" cy="2336165"/>
+                    </a:xfrm>
+                    <a:prstGeom prst="rect">
+                      <a:avLst/>
+                    </a:prstGeom>
+                  </pic:spPr>
+                </pic:pic>
+              </a:graphicData>
+            </a:graphic>
+          </wp:inline>
+        </w:drawing>
+      </w:r>
+    </w:p>
     <w:p>
       <w:r>
         <w:t>Conjunto de instruções (ISA)</w:t>
@@ -1183,13 +1227,7 @@
               <w:rPr>
                 <w:rFonts w:eastAsia="Aptos"/>
               </w:rPr>
-              <w:t xml:space="preserve"> </w:t>
-            </w:r>
-            <w:r>
-              <w:rPr>
-                <w:rFonts w:eastAsia="Aptos"/>
-              </w:rPr>
-              <w:t>Zero Register</w:t>
+              <w:t xml:space="preserve"> Zero Register</w:t>
             </w:r>
           </w:p>
         </w:tc>
@@ -1230,19 +1268,7 @@
               <w:rPr>
                 <w:rFonts w:eastAsia="Aptos"/>
               </w:rPr>
-              <w:t xml:space="preserve">] </w:t>
-            </w:r>
-            <w:r>
-              <w:rPr>
-                <w:rFonts w:eastAsia="Aptos"/>
-              </w:rPr>
-              <w:t>&gt;</w:t>
-            </w:r>
-            <w:r>
-              <w:rPr>
-                <w:rFonts w:eastAsia="Aptos"/>
-              </w:rPr>
-              <w:t xml:space="preserve"> 0) PC = R[</w:t>
+              <w:t>] &gt; 0) PC = R[</w:t>
             </w:r>
             <w:proofErr w:type="spellStart"/>
             <w:r>
@@ -2440,18 +2466,736 @@
         </w:tc>
       </w:tr>
     </w:tbl>
-    <w:p/>
+    <w:p>
+      <w:r>
+        <w:t>Motivo para a escolha das instruções:</w:t>
+      </w:r>
+    </w:p>
+    <w:p>
+      <w:pPr>
+        <w:spacing w:after="0" w:line="240" w:lineRule="auto"/>
+        <w:rPr>
+          <w:rFonts w:eastAsia="Aptos"/>
+          <w:b/>
+          <w:bCs/>
+        </w:rPr>
+      </w:pPr>
+      <w:proofErr w:type="spellStart"/>
+      <w:r>
+        <w:rPr>
+          <w:rFonts w:eastAsia="Aptos"/>
+          <w:b/>
+          <w:bCs/>
+        </w:rPr>
+        <w:t>Add</w:t>
+      </w:r>
+      <w:proofErr w:type="spellEnd"/>
+      <w:r>
+        <w:rPr>
+          <w:rFonts w:eastAsia="Aptos"/>
+          <w:b/>
+          <w:bCs/>
+        </w:rPr>
+        <w:t xml:space="preserve"> </w:t>
+      </w:r>
+      <w:proofErr w:type="spellStart"/>
+      <w:r>
+        <w:rPr>
+          <w:rFonts w:eastAsia="Aptos"/>
+          <w:b/>
+          <w:bCs/>
+        </w:rPr>
+        <w:t>Unsigned</w:t>
+      </w:r>
+      <w:proofErr w:type="spellEnd"/>
+      <w:r>
+        <w:rPr>
+          <w:rFonts w:eastAsia="Aptos"/>
+          <w:b/>
+          <w:bCs/>
+        </w:rPr>
+        <w:t xml:space="preserve"> </w:t>
+      </w:r>
+      <w:proofErr w:type="spellStart"/>
+      <w:r>
+        <w:rPr>
+          <w:rFonts w:eastAsia="Aptos"/>
+          <w:b/>
+          <w:bCs/>
+        </w:rPr>
+        <w:t>Immediate</w:t>
+      </w:r>
+      <w:proofErr w:type="spellEnd"/>
+      <w:r>
+        <w:rPr>
+          <w:rFonts w:eastAsia="Aptos"/>
+          <w:b/>
+          <w:bCs/>
+        </w:rPr>
+        <w:t>:</w:t>
+      </w:r>
+    </w:p>
+    <w:p>
+      <w:pPr>
+        <w:spacing w:after="0" w:line="240" w:lineRule="auto"/>
+        <w:rPr>
+          <w:rFonts w:eastAsia="Aptos"/>
+        </w:rPr>
+      </w:pPr>
+      <w:r>
+        <w:rPr>
+          <w:rFonts w:eastAsia="Aptos"/>
+        </w:rPr>
+        <w:t xml:space="preserve">Muitas vezes no código era necessário adicionar valores maiores que 7 o que não é possível com a função </w:t>
+      </w:r>
+      <w:proofErr w:type="spellStart"/>
+      <w:r>
+        <w:rPr>
+          <w:rFonts w:eastAsia="Aptos"/>
+        </w:rPr>
+        <w:t>addi</w:t>
+      </w:r>
+      <w:proofErr w:type="spellEnd"/>
+      <w:r>
+        <w:rPr>
+          <w:rFonts w:eastAsia="Aptos"/>
+        </w:rPr>
+        <w:t>.</w:t>
+      </w:r>
+    </w:p>
+    <w:p>
+      <w:pPr>
+        <w:spacing w:after="0" w:line="240" w:lineRule="auto"/>
+        <w:rPr>
+          <w:rFonts w:eastAsia="Aptos"/>
+        </w:rPr>
+      </w:pPr>
+      <w:r>
+        <w:rPr>
+          <w:rFonts w:eastAsia="Aptos"/>
+        </w:rPr>
+        <w:t>Além de auxiliar a próxima instrução, pois para a soma dos bits mais significativos com os bits menos significativos e preciso que estes sejam sem sinal, para não interferir com a parte superior do número.</w:t>
+      </w:r>
+    </w:p>
+    <w:p>
+      <w:pPr>
+        <w:spacing w:after="0" w:line="240" w:lineRule="auto"/>
+        <w:rPr>
+          <w:rFonts w:eastAsia="Aptos"/>
+        </w:rPr>
+      </w:pPr>
+    </w:p>
+    <w:p>
+      <w:pPr>
+        <w:spacing w:after="0" w:line="240" w:lineRule="auto"/>
+        <w:rPr>
+          <w:rFonts w:ascii="Aptos" w:eastAsia="Aptos" w:hAnsi="Aptos"/>
+          <w:b/>
+          <w:bCs/>
+        </w:rPr>
+      </w:pPr>
+      <w:proofErr w:type="spellStart"/>
+      <w:r>
+        <w:rPr>
+          <w:rFonts w:eastAsia="Aptos"/>
+          <w:b/>
+          <w:bCs/>
+        </w:rPr>
+        <w:t>Add</w:t>
+      </w:r>
+      <w:proofErr w:type="spellEnd"/>
+      <w:r>
+        <w:rPr>
+          <w:rFonts w:eastAsia="Aptos"/>
+          <w:b/>
+          <w:bCs/>
+        </w:rPr>
+        <w:t xml:space="preserve"> Upper </w:t>
+      </w:r>
+      <w:proofErr w:type="spellStart"/>
+      <w:r>
+        <w:rPr>
+          <w:rFonts w:eastAsia="Aptos"/>
+          <w:b/>
+          <w:bCs/>
+        </w:rPr>
+        <w:t>Immediate</w:t>
+      </w:r>
+      <w:proofErr w:type="spellEnd"/>
+      <w:r>
+        <w:rPr>
+          <w:rFonts w:eastAsia="Aptos"/>
+          <w:b/>
+          <w:bCs/>
+        </w:rPr>
+        <w:t>:</w:t>
+      </w:r>
+    </w:p>
+    <w:p>
+      <w:pPr>
+        <w:spacing w:after="0" w:line="240" w:lineRule="auto"/>
+        <w:rPr>
+          <w:rFonts w:eastAsia="Aptos"/>
+        </w:rPr>
+      </w:pPr>
+      <w:r>
+        <w:rPr>
+          <w:rFonts w:eastAsia="Aptos"/>
+        </w:rPr>
+        <w:t xml:space="preserve">Sem essa instrução para encontrar qualquer número acima de 15 era preciso executar </w:t>
+      </w:r>
+      <w:r>
+        <w:rPr>
+          <w:rFonts w:eastAsia="Aptos"/>
+        </w:rPr>
+        <w:t>o seguinte</w:t>
+      </w:r>
+      <w:r>
+        <w:rPr>
+          <w:rFonts w:eastAsia="Aptos"/>
+        </w:rPr>
+        <w:t xml:space="preserve"> código:</w:t>
+      </w:r>
+    </w:p>
+    <w:p>
+      <w:pPr>
+        <w:spacing w:after="0" w:line="240" w:lineRule="auto"/>
+        <w:ind w:firstLine="708"/>
+        <w:rPr>
+          <w:rFonts w:eastAsia="Aptos"/>
+        </w:rPr>
+      </w:pPr>
+      <w:proofErr w:type="spellStart"/>
+      <w:r>
+        <w:rPr>
+          <w:rFonts w:eastAsia="Aptos"/>
+        </w:rPr>
+        <w:t>addi</w:t>
+      </w:r>
+      <w:proofErr w:type="spellEnd"/>
+      <w:r>
+        <w:rPr>
+          <w:rFonts w:eastAsia="Aptos"/>
+        </w:rPr>
+        <w:t xml:space="preserve"> x ; x = 4 bits mais significativos do valor</w:t>
+      </w:r>
+    </w:p>
+    <w:p>
+      <w:pPr>
+        <w:spacing w:after="0" w:line="240" w:lineRule="auto"/>
+        <w:ind w:firstLine="708"/>
+        <w:rPr>
+          <w:rFonts w:eastAsia="Aptos"/>
+        </w:rPr>
+      </w:pPr>
+      <w:proofErr w:type="spellStart"/>
+      <w:r>
+        <w:rPr>
+          <w:rFonts w:eastAsia="Aptos"/>
+        </w:rPr>
+        <w:t>add</w:t>
+      </w:r>
+      <w:proofErr w:type="spellEnd"/>
+      <w:r>
+        <w:rPr>
+          <w:rFonts w:eastAsia="Aptos"/>
+        </w:rPr>
+        <w:t xml:space="preserve"> ra,r0</w:t>
+      </w:r>
+    </w:p>
+    <w:p>
+      <w:pPr>
+        <w:spacing w:after="0" w:line="240" w:lineRule="auto"/>
+        <w:ind w:firstLine="708"/>
+        <w:rPr>
+          <w:rFonts w:eastAsia="Aptos"/>
+        </w:rPr>
+      </w:pPr>
+      <w:proofErr w:type="spellStart"/>
+      <w:r>
+        <w:rPr>
+          <w:rFonts w:eastAsia="Aptos"/>
+        </w:rPr>
+        <w:t>xor</w:t>
+      </w:r>
+      <w:proofErr w:type="spellEnd"/>
+      <w:r>
+        <w:rPr>
+          <w:rFonts w:eastAsia="Aptos"/>
+        </w:rPr>
+        <w:t xml:space="preserve"> r0, r0 </w:t>
+      </w:r>
+    </w:p>
+    <w:p>
+      <w:pPr>
+        <w:spacing w:after="0" w:line="240" w:lineRule="auto"/>
+        <w:ind w:firstLine="708"/>
+        <w:rPr>
+          <w:rFonts w:eastAsia="Aptos"/>
+        </w:rPr>
+      </w:pPr>
+      <w:proofErr w:type="spellStart"/>
+      <w:r>
+        <w:rPr>
+          <w:rFonts w:eastAsia="Aptos"/>
+        </w:rPr>
+        <w:t>addi</w:t>
+      </w:r>
+      <w:proofErr w:type="spellEnd"/>
+      <w:r>
+        <w:rPr>
+          <w:rFonts w:eastAsia="Aptos"/>
+        </w:rPr>
+        <w:t xml:space="preserve"> 4</w:t>
+      </w:r>
+    </w:p>
+    <w:p>
+      <w:pPr>
+        <w:spacing w:after="0" w:line="240" w:lineRule="auto"/>
+        <w:ind w:firstLine="708"/>
+        <w:rPr>
+          <w:rFonts w:eastAsia="Aptos"/>
+        </w:rPr>
+      </w:pPr>
+      <w:proofErr w:type="spellStart"/>
+      <w:r>
+        <w:rPr>
+          <w:rFonts w:eastAsia="Aptos"/>
+        </w:rPr>
+        <w:t>sll</w:t>
+      </w:r>
+      <w:proofErr w:type="spellEnd"/>
+      <w:r>
+        <w:rPr>
+          <w:rFonts w:eastAsia="Aptos"/>
+        </w:rPr>
+        <w:t xml:space="preserve"> </w:t>
+      </w:r>
+      <w:proofErr w:type="spellStart"/>
+      <w:r>
+        <w:rPr>
+          <w:rFonts w:eastAsia="Aptos"/>
+        </w:rPr>
+        <w:t>ra</w:t>
+      </w:r>
+      <w:proofErr w:type="spellEnd"/>
+      <w:r>
+        <w:rPr>
+          <w:rFonts w:eastAsia="Aptos"/>
+        </w:rPr>
+        <w:t>, r0</w:t>
+      </w:r>
+    </w:p>
+    <w:p>
+      <w:pPr>
+        <w:spacing w:after="0" w:line="240" w:lineRule="auto"/>
+        <w:ind w:firstLine="708"/>
+        <w:rPr>
+          <w:rFonts w:eastAsia="Aptos"/>
+        </w:rPr>
+      </w:pPr>
+      <w:proofErr w:type="spellStart"/>
+      <w:r>
+        <w:rPr>
+          <w:rFonts w:eastAsia="Aptos"/>
+        </w:rPr>
+        <w:lastRenderedPageBreak/>
+        <w:t>xor</w:t>
+      </w:r>
+      <w:proofErr w:type="spellEnd"/>
+      <w:r>
+        <w:rPr>
+          <w:rFonts w:eastAsia="Aptos"/>
+        </w:rPr>
+        <w:t xml:space="preserve"> r0, r0</w:t>
+      </w:r>
+    </w:p>
+    <w:p>
+      <w:pPr>
+        <w:spacing w:after="0" w:line="240" w:lineRule="auto"/>
+        <w:ind w:firstLine="708"/>
+        <w:rPr>
+          <w:rFonts w:eastAsia="Aptos"/>
+        </w:rPr>
+      </w:pPr>
+      <w:proofErr w:type="spellStart"/>
+      <w:r>
+        <w:rPr>
+          <w:rFonts w:eastAsia="Aptos"/>
+        </w:rPr>
+        <w:t>addi</w:t>
+      </w:r>
+      <w:proofErr w:type="spellEnd"/>
+      <w:r>
+        <w:rPr>
+          <w:rFonts w:eastAsia="Aptos"/>
+        </w:rPr>
+        <w:t xml:space="preserve"> y </w:t>
+      </w:r>
+      <w:r>
+        <w:rPr>
+          <w:rFonts w:eastAsia="Aptos"/>
+        </w:rPr>
+        <w:t xml:space="preserve">; x = 4 bits </w:t>
+      </w:r>
+      <w:r>
+        <w:rPr>
+          <w:rFonts w:eastAsia="Aptos"/>
+        </w:rPr>
+        <w:t>menos</w:t>
+      </w:r>
+      <w:r>
+        <w:rPr>
+          <w:rFonts w:eastAsia="Aptos"/>
+        </w:rPr>
+        <w:t xml:space="preserve"> significativos do valor</w:t>
+      </w:r>
+    </w:p>
+    <w:p>
+      <w:pPr>
+        <w:spacing w:after="0" w:line="240" w:lineRule="auto"/>
+        <w:ind w:firstLine="708"/>
+        <w:rPr>
+          <w:rFonts w:eastAsia="Aptos"/>
+        </w:rPr>
+      </w:pPr>
+      <w:proofErr w:type="spellStart"/>
+      <w:r>
+        <w:rPr>
+          <w:rFonts w:eastAsia="Aptos"/>
+        </w:rPr>
+        <w:t>add</w:t>
+      </w:r>
+      <w:proofErr w:type="spellEnd"/>
+      <w:r>
+        <w:rPr>
+          <w:rFonts w:eastAsia="Aptos"/>
+        </w:rPr>
+        <w:t xml:space="preserve"> </w:t>
+      </w:r>
+      <w:proofErr w:type="spellStart"/>
+      <w:r>
+        <w:rPr>
+          <w:rFonts w:eastAsia="Aptos"/>
+        </w:rPr>
+        <w:t>ra</w:t>
+      </w:r>
+      <w:proofErr w:type="spellEnd"/>
+      <w:r>
+        <w:rPr>
+          <w:rFonts w:eastAsia="Aptos"/>
+        </w:rPr>
+        <w:t xml:space="preserve">, r0 ; </w:t>
+      </w:r>
+      <w:proofErr w:type="spellStart"/>
+      <w:r>
+        <w:rPr>
+          <w:rFonts w:eastAsia="Aptos"/>
+        </w:rPr>
+        <w:t>ra</w:t>
+      </w:r>
+      <w:proofErr w:type="spellEnd"/>
+      <w:r>
+        <w:rPr>
+          <w:rFonts w:eastAsia="Aptos"/>
+        </w:rPr>
+        <w:t xml:space="preserve"> contém o valor de 8 bits</w:t>
+      </w:r>
+    </w:p>
+    <w:p>
+      <w:pPr>
+        <w:spacing w:after="0" w:line="240" w:lineRule="auto"/>
+        <w:rPr>
+          <w:rFonts w:eastAsia="Aptos"/>
+        </w:rPr>
+      </w:pPr>
+      <w:r>
+        <w:rPr>
+          <w:rFonts w:eastAsia="Aptos"/>
+        </w:rPr>
+        <w:t xml:space="preserve">Com a função de </w:t>
+      </w:r>
+      <w:proofErr w:type="spellStart"/>
+      <w:r>
+        <w:rPr>
+          <w:rFonts w:eastAsia="Aptos"/>
+        </w:rPr>
+        <w:t>addupi</w:t>
+      </w:r>
+      <w:proofErr w:type="spellEnd"/>
+      <w:r>
+        <w:rPr>
+          <w:rFonts w:eastAsia="Aptos"/>
+        </w:rPr>
+        <w:t xml:space="preserve"> esse código se torna:</w:t>
+      </w:r>
+    </w:p>
+    <w:p>
+      <w:pPr>
+        <w:spacing w:after="0" w:line="240" w:lineRule="auto"/>
+        <w:rPr>
+          <w:rFonts w:eastAsia="Aptos"/>
+        </w:rPr>
+      </w:pPr>
+      <w:r>
+        <w:rPr>
+          <w:rFonts w:eastAsia="Aptos"/>
+        </w:rPr>
+        <w:tab/>
+      </w:r>
+      <w:proofErr w:type="spellStart"/>
+      <w:r>
+        <w:rPr>
+          <w:rFonts w:eastAsia="Aptos"/>
+        </w:rPr>
+        <w:t>addupi</w:t>
+      </w:r>
+      <w:proofErr w:type="spellEnd"/>
+      <w:r>
+        <w:rPr>
+          <w:rFonts w:eastAsia="Aptos"/>
+        </w:rPr>
+        <w:t xml:space="preserve"> x </w:t>
+      </w:r>
+      <w:r>
+        <w:rPr>
+          <w:rFonts w:eastAsia="Aptos"/>
+        </w:rPr>
+        <w:t>; x = 4 bits mais significativos do valor</w:t>
+      </w:r>
+    </w:p>
+    <w:p>
+      <w:pPr>
+        <w:spacing w:after="0" w:line="240" w:lineRule="auto"/>
+        <w:ind w:firstLine="708"/>
+        <w:rPr>
+          <w:rFonts w:eastAsia="Aptos"/>
+        </w:rPr>
+      </w:pPr>
+      <w:proofErr w:type="spellStart"/>
+      <w:r>
+        <w:rPr>
+          <w:rFonts w:eastAsia="Aptos"/>
+        </w:rPr>
+        <w:t>addui</w:t>
+      </w:r>
+      <w:proofErr w:type="spellEnd"/>
+      <w:r>
+        <w:rPr>
+          <w:rFonts w:eastAsia="Aptos"/>
+        </w:rPr>
+        <w:t xml:space="preserve"> y </w:t>
+      </w:r>
+      <w:r>
+        <w:rPr>
+          <w:rFonts w:eastAsia="Aptos"/>
+        </w:rPr>
+        <w:t>;</w:t>
+      </w:r>
+      <w:r>
+        <w:rPr>
+          <w:rFonts w:eastAsia="Aptos"/>
+        </w:rPr>
+        <w:t xml:space="preserve"> </w:t>
+      </w:r>
+      <w:r>
+        <w:rPr>
+          <w:rFonts w:eastAsia="Aptos"/>
+        </w:rPr>
+        <w:t xml:space="preserve"> x = 4 bits menos significativos do valor</w:t>
+      </w:r>
+    </w:p>
+    <w:p>
+      <w:pPr>
+        <w:spacing w:after="0" w:line="240" w:lineRule="auto"/>
+        <w:ind w:firstLine="708"/>
+        <w:rPr>
+          <w:rFonts w:eastAsia="Aptos"/>
+        </w:rPr>
+      </w:pPr>
+      <w:proofErr w:type="spellStart"/>
+      <w:r>
+        <w:rPr>
+          <w:rFonts w:eastAsia="Aptos"/>
+        </w:rPr>
+        <w:t>add</w:t>
+      </w:r>
+      <w:proofErr w:type="spellEnd"/>
+      <w:r>
+        <w:rPr>
+          <w:rFonts w:eastAsia="Aptos"/>
+        </w:rPr>
+        <w:t xml:space="preserve"> </w:t>
+      </w:r>
+      <w:proofErr w:type="spellStart"/>
+      <w:r>
+        <w:rPr>
+          <w:rFonts w:eastAsia="Aptos"/>
+        </w:rPr>
+        <w:t>ra</w:t>
+      </w:r>
+      <w:proofErr w:type="spellEnd"/>
+      <w:r>
+        <w:rPr>
+          <w:rFonts w:eastAsia="Aptos"/>
+        </w:rPr>
+        <w:t xml:space="preserve">, r0 ; </w:t>
+      </w:r>
+      <w:proofErr w:type="spellStart"/>
+      <w:r>
+        <w:rPr>
+          <w:rFonts w:eastAsia="Aptos"/>
+        </w:rPr>
+        <w:t>ra</w:t>
+      </w:r>
+      <w:proofErr w:type="spellEnd"/>
+      <w:r>
+        <w:rPr>
+          <w:rFonts w:eastAsia="Aptos"/>
+        </w:rPr>
+        <w:t xml:space="preserve"> contém o valor de 8 bits</w:t>
+      </w:r>
+    </w:p>
+    <w:p>
+      <w:pPr>
+        <w:spacing w:after="0" w:line="240" w:lineRule="auto"/>
+        <w:ind w:firstLine="708"/>
+        <w:rPr>
+          <w:rFonts w:eastAsia="Aptos"/>
+        </w:rPr>
+      </w:pPr>
+    </w:p>
+    <w:p>
+      <w:pPr>
+        <w:spacing w:after="0" w:line="240" w:lineRule="auto"/>
+        <w:rPr>
+          <w:rFonts w:eastAsia="Aptos"/>
+          <w:b/>
+          <w:bCs/>
+        </w:rPr>
+      </w:pPr>
+      <w:r>
+        <w:rPr>
+          <w:rFonts w:eastAsia="Aptos"/>
+          <w:b/>
+          <w:bCs/>
+        </w:rPr>
+        <w:t xml:space="preserve">Branch </w:t>
+      </w:r>
+      <w:proofErr w:type="spellStart"/>
+      <w:r>
+        <w:rPr>
+          <w:rFonts w:eastAsia="Aptos"/>
+          <w:b/>
+          <w:bCs/>
+        </w:rPr>
+        <w:t>on</w:t>
+      </w:r>
+      <w:proofErr w:type="spellEnd"/>
+      <w:r>
+        <w:rPr>
+          <w:rFonts w:eastAsia="Aptos"/>
+          <w:b/>
+          <w:bCs/>
+        </w:rPr>
+        <w:t xml:space="preserve"> </w:t>
+      </w:r>
+      <w:proofErr w:type="spellStart"/>
+      <w:r>
+        <w:rPr>
+          <w:rFonts w:eastAsia="Aptos"/>
+          <w:b/>
+          <w:bCs/>
+        </w:rPr>
+        <w:t>greater</w:t>
+      </w:r>
+      <w:proofErr w:type="spellEnd"/>
+      <w:r>
+        <w:rPr>
+          <w:rFonts w:eastAsia="Aptos"/>
+          <w:b/>
+          <w:bCs/>
+        </w:rPr>
+        <w:t xml:space="preserve"> </w:t>
+      </w:r>
+      <w:proofErr w:type="spellStart"/>
+      <w:r>
+        <w:rPr>
+          <w:rFonts w:eastAsia="Aptos"/>
+          <w:b/>
+          <w:bCs/>
+        </w:rPr>
+        <w:t>then</w:t>
+      </w:r>
+      <w:proofErr w:type="spellEnd"/>
+      <w:r>
+        <w:rPr>
+          <w:rFonts w:eastAsia="Aptos"/>
+          <w:b/>
+          <w:bCs/>
+        </w:rPr>
+        <w:t xml:space="preserve"> Zero Register</w:t>
+      </w:r>
+      <w:r>
+        <w:rPr>
+          <w:rFonts w:eastAsia="Aptos"/>
+          <w:b/>
+          <w:bCs/>
+        </w:rPr>
+        <w:t>:</w:t>
+      </w:r>
+    </w:p>
+    <w:p>
+      <w:pPr>
+        <w:spacing w:after="0" w:line="240" w:lineRule="auto"/>
+        <w:rPr>
+          <w:rFonts w:eastAsia="Aptos"/>
+        </w:rPr>
+      </w:pPr>
+      <w:r>
+        <w:rPr>
+          <w:rFonts w:eastAsia="Aptos"/>
+        </w:rPr>
+        <w:t>Usado para reduzir o loop de soma, devido ao jump ser apenas usando imediat</w:t>
+      </w:r>
+      <w:r>
+        <w:rPr>
+          <w:rFonts w:eastAsia="Aptos"/>
+        </w:rPr>
+        <w:t xml:space="preserve">o não é possível voltar para o início do loop com um jump, e devido a quantidade limitada de registradores não é viável usar 2 Branch. Com essa instrução é possível fazer loops sem utilizar jumps de retorno, o loop para de ser executado quando um </w:t>
+      </w:r>
+      <w:proofErr w:type="spellStart"/>
+      <w:r>
+        <w:rPr>
+          <w:rFonts w:eastAsia="Aptos"/>
+        </w:rPr>
+        <w:t>decrementador</w:t>
+      </w:r>
+      <w:proofErr w:type="spellEnd"/>
+      <w:r>
+        <w:rPr>
+          <w:rFonts w:eastAsia="Aptos"/>
+        </w:rPr>
+        <w:t xml:space="preserve"> chega a zero</w:t>
+      </w:r>
+      <w:r>
+        <w:rPr>
+          <w:rFonts w:eastAsia="Aptos"/>
+        </w:rPr>
+        <w:t>.</w:t>
+      </w:r>
+    </w:p>
     <w:tbl>
       <w:tblPr>
         <w:tblStyle w:val="Tabelacomgrade"/>
-        <w:tblW w:w="8481" w:type="dxa"/>
+        <w:tblW w:w="3964" w:type="dxa"/>
         <w:tblLayout w:type="fixed"/>
         <w:tblLook w:val="04A0" w:firstRow="1" w:lastRow="0" w:firstColumn="1" w:lastColumn="0" w:noHBand="0" w:noVBand="1"/>
       </w:tblPr>
       <w:tblGrid>
         <w:gridCol w:w="1123"/>
         <w:gridCol w:w="1183"/>
-        <w:gridCol w:w="6175"/>
+        <w:gridCol w:w="1658"/>
       </w:tblGrid>
       <w:tr>
         <w:trPr>
@@ -2504,7 +3248,7 @@
         </w:tc>
         <w:tc>
           <w:tcPr>
-            <w:tcW w:w="6175" w:type="dxa"/>
+            <w:tcW w:w="1658" w:type="dxa"/>
             <w:shd w:val="clear" w:color="auto" w:fill="F6C5AC" w:themeFill="accent2" w:themeFillTint="66"/>
           </w:tcPr>
           <w:p>
@@ -2570,7 +3314,7 @@
         </w:tc>
         <w:tc>
           <w:tcPr>
-            <w:tcW w:w="6175" w:type="dxa"/>
+            <w:tcW w:w="1658" w:type="dxa"/>
           </w:tcPr>
           <w:p>
             <w:pPr>
@@ -2640,7 +3384,7 @@
         </w:tc>
         <w:tc>
           <w:tcPr>
-            <w:tcW w:w="6175" w:type="dxa"/>
+            <w:tcW w:w="1658" w:type="dxa"/>
           </w:tcPr>
           <w:p>
             <w:pPr>
@@ -2710,7 +3454,7 @@
         </w:tc>
         <w:tc>
           <w:tcPr>
-            <w:tcW w:w="6175" w:type="dxa"/>
+            <w:tcW w:w="1658" w:type="dxa"/>
           </w:tcPr>
           <w:p>
             <w:pPr>
@@ -2780,7 +3524,7 @@
         </w:tc>
         <w:tc>
           <w:tcPr>
-            <w:tcW w:w="6175" w:type="dxa"/>
+            <w:tcW w:w="1658" w:type="dxa"/>
           </w:tcPr>
           <w:p>
             <w:pPr>
@@ -2850,7 +3594,7 @@
         </w:tc>
         <w:tc>
           <w:tcPr>
-            <w:tcW w:w="6175" w:type="dxa"/>
+            <w:tcW w:w="1658" w:type="dxa"/>
           </w:tcPr>
           <w:p>
             <w:pPr>
@@ -2926,7 +3670,7 @@
         </w:tc>
         <w:tc>
           <w:tcPr>
-            <w:tcW w:w="6175" w:type="dxa"/>
+            <w:tcW w:w="1658" w:type="dxa"/>
           </w:tcPr>
           <w:p>
             <w:pPr>
@@ -3002,7 +3746,7 @@
         </w:tc>
         <w:tc>
           <w:tcPr>
-            <w:tcW w:w="6175" w:type="dxa"/>
+            <w:tcW w:w="1658" w:type="dxa"/>
           </w:tcPr>
           <w:p>
             <w:pPr>
@@ -3072,7 +3816,7 @@
         </w:tc>
         <w:tc>
           <w:tcPr>
-            <w:tcW w:w="6175" w:type="dxa"/>
+            <w:tcW w:w="1658" w:type="dxa"/>
           </w:tcPr>
           <w:p>
             <w:pPr>
@@ -3142,7 +3886,7 @@
         </w:tc>
         <w:tc>
           <w:tcPr>
-            <w:tcW w:w="6175" w:type="dxa"/>
+            <w:tcW w:w="1658" w:type="dxa"/>
           </w:tcPr>
           <w:p>
             <w:pPr>
@@ -3212,7 +3956,7 @@
         </w:tc>
         <w:tc>
           <w:tcPr>
-            <w:tcW w:w="6175" w:type="dxa"/>
+            <w:tcW w:w="1658" w:type="dxa"/>
           </w:tcPr>
           <w:p>
             <w:pPr>
@@ -3282,7 +4026,7 @@
         </w:tc>
         <w:tc>
           <w:tcPr>
-            <w:tcW w:w="6175" w:type="dxa"/>
+            <w:tcW w:w="1658" w:type="dxa"/>
           </w:tcPr>
           <w:p>
             <w:pPr>
@@ -3353,7 +4097,7 @@
         </w:tc>
         <w:tc>
           <w:tcPr>
-            <w:tcW w:w="6175" w:type="dxa"/>
+            <w:tcW w:w="1658" w:type="dxa"/>
           </w:tcPr>
           <w:p>
             <w:pPr>
@@ -3424,7 +4168,7 @@
         </w:tc>
         <w:tc>
           <w:tcPr>
-            <w:tcW w:w="6175" w:type="dxa"/>
+            <w:tcW w:w="1658" w:type="dxa"/>
           </w:tcPr>
           <w:p>
             <w:pPr>
@@ -3494,7 +4238,7 @@
         </w:tc>
         <w:tc>
           <w:tcPr>
-            <w:tcW w:w="6175" w:type="dxa"/>
+            <w:tcW w:w="1658" w:type="dxa"/>
           </w:tcPr>
           <w:p>
             <w:pPr>
@@ -3564,7 +4308,7 @@
         </w:tc>
         <w:tc>
           <w:tcPr>
-            <w:tcW w:w="6175" w:type="dxa"/>
+            <w:tcW w:w="1658" w:type="dxa"/>
           </w:tcPr>
           <w:p>
             <w:pPr>
@@ -3634,7 +4378,7 @@
         </w:tc>
         <w:tc>
           <w:tcPr>
-            <w:tcW w:w="6175" w:type="dxa"/>
+            <w:tcW w:w="1658" w:type="dxa"/>
           </w:tcPr>
           <w:p>
             <w:pPr>
@@ -3665,54 +4409,2696 @@
       </w:tr>
     </w:tbl>
     <w:p>
-      <w:r>
+      <w:pPr>
         <w:rPr>
           <w:noProof/>
         </w:rPr>
+        <w:sectPr>
+          <w:pgSz w:w="11906" w:h="16838" w:code="9"/>
+          <w:pgMar w:top="1418" w:right="1701" w:bottom="1418" w:left="1701" w:header="0" w:footer="0" w:gutter="0"/>
+          <w:cols w:space="720"/>
+          <w:formProt w:val="0"/>
+          <w:docGrid w:linePitch="360" w:charSpace="4096"/>
+        </w:sectPr>
+      </w:pPr>
+    </w:p>
+    <w:p>
+      <w:pPr>
+        <w:spacing w:line="240" w:lineRule="auto"/>
+        <w:rPr>
+          <w:rFonts w:cs="Arial"/>
+          <w:sz w:val="20"/>
+          <w:szCs w:val="20"/>
+        </w:rPr>
+      </w:pPr>
+      <w:r>
+        <w:rPr>
+          <w:rFonts w:cs="Arial"/>
+          <w:sz w:val="20"/>
+          <w:szCs w:val="20"/>
+        </w:rPr>
         <w:lastRenderedPageBreak/>
-        <w:drawing>
-          <wp:inline distT="0" distB="0" distL="0" distR="0" wp14:anchorId="316BDDF3" wp14:editId="122E7B70">
-            <wp:extent cx="4716780" cy="2257425"/>
-            <wp:effectExtent l="0" t="0" r="0" b="0"/>
-            <wp:docPr id="1" name="Imagem 1" descr="Diagrama&#10;&#10;O conteúdo gerado por IA pode estar incorreto."/>
-            <wp:cNvGraphicFramePr>
-              <a:graphicFrameLocks xmlns:a="http://schemas.openxmlformats.org/drawingml/2006/main" noChangeAspect="1"/>
-            </wp:cNvGraphicFramePr>
-            <a:graphic xmlns:a="http://schemas.openxmlformats.org/drawingml/2006/main">
-              <a:graphicData uri="http://schemas.openxmlformats.org/drawingml/2006/picture">
-                <pic:pic xmlns:pic="http://schemas.openxmlformats.org/drawingml/2006/picture">
-                  <pic:nvPicPr>
-                    <pic:cNvPr id="1" name="Imagem 1" descr="Diagrama&#10;&#10;O conteúdo gerado por IA pode estar incorreto."/>
-                    <pic:cNvPicPr>
-                      <a:picLocks noChangeAspect="1" noChangeArrowheads="1"/>
-                    </pic:cNvPicPr>
-                  </pic:nvPicPr>
-                  <pic:blipFill>
-                    <a:blip r:embed="rId4"/>
-                    <a:stretch>
-                      <a:fillRect/>
-                    </a:stretch>
-                  </pic:blipFill>
-                  <pic:spPr bwMode="auto">
-                    <a:xfrm>
-                      <a:off x="0" y="0"/>
-                      <a:ext cx="4716780" cy="2257425"/>
-                    </a:xfrm>
-                    <a:prstGeom prst="rect">
-                      <a:avLst/>
-                    </a:prstGeom>
-                  </pic:spPr>
-                </pic:pic>
-              </a:graphicData>
-            </a:graphic>
-          </wp:inline>
-        </w:drawing>
+        <w:t xml:space="preserve">Novo Código: </w:t>
+      </w:r>
+    </w:p>
+    <w:p>
+      <w:pPr>
+        <w:spacing w:line="240" w:lineRule="auto"/>
+        <w:rPr>
+          <w:rFonts w:cs="Arial"/>
+          <w:sz w:val="20"/>
+          <w:szCs w:val="20"/>
+        </w:rPr>
+      </w:pPr>
+      <w:proofErr w:type="spellStart"/>
+      <w:r>
+        <w:rPr>
+          <w:rFonts w:cs="Arial"/>
+          <w:sz w:val="20"/>
+          <w:szCs w:val="20"/>
+        </w:rPr>
+        <w:t>xor</w:t>
+      </w:r>
+      <w:proofErr w:type="spellEnd"/>
+      <w:r>
+        <w:rPr>
+          <w:rFonts w:cs="Arial"/>
+          <w:sz w:val="20"/>
+          <w:szCs w:val="20"/>
+        </w:rPr>
+        <w:t xml:space="preserve"> r0, r0</w:t>
+      </w:r>
+    </w:p>
+    <w:p>
+      <w:pPr>
+        <w:spacing w:line="240" w:lineRule="auto"/>
+        <w:rPr>
+          <w:rFonts w:cs="Arial"/>
+          <w:sz w:val="20"/>
+          <w:szCs w:val="20"/>
+        </w:rPr>
+      </w:pPr>
+      <w:proofErr w:type="spellStart"/>
+      <w:r>
+        <w:rPr>
+          <w:rFonts w:cs="Arial"/>
+          <w:sz w:val="20"/>
+          <w:szCs w:val="20"/>
+        </w:rPr>
+        <w:t>xor</w:t>
+      </w:r>
+      <w:proofErr w:type="spellEnd"/>
+      <w:r>
+        <w:rPr>
+          <w:rFonts w:cs="Arial"/>
+          <w:sz w:val="20"/>
+          <w:szCs w:val="20"/>
+        </w:rPr>
+        <w:t xml:space="preserve"> r1, r1</w:t>
+      </w:r>
+    </w:p>
+    <w:p>
+      <w:pPr>
+        <w:spacing w:line="240" w:lineRule="auto"/>
+        <w:rPr>
+          <w:rFonts w:cs="Arial"/>
+          <w:sz w:val="20"/>
+          <w:szCs w:val="20"/>
+        </w:rPr>
+      </w:pPr>
+      <w:proofErr w:type="spellStart"/>
+      <w:r>
+        <w:rPr>
+          <w:rFonts w:cs="Arial"/>
+          <w:sz w:val="20"/>
+          <w:szCs w:val="20"/>
+        </w:rPr>
+        <w:t>xor</w:t>
+      </w:r>
+      <w:proofErr w:type="spellEnd"/>
+      <w:r>
+        <w:rPr>
+          <w:rFonts w:cs="Arial"/>
+          <w:sz w:val="20"/>
+          <w:szCs w:val="20"/>
+        </w:rPr>
+        <w:t xml:space="preserve"> r2, r2</w:t>
+      </w:r>
+    </w:p>
+    <w:p>
+      <w:pPr>
+        <w:spacing w:line="240" w:lineRule="auto"/>
+        <w:rPr>
+          <w:rFonts w:cs="Arial"/>
+          <w:sz w:val="20"/>
+          <w:szCs w:val="20"/>
+        </w:rPr>
+      </w:pPr>
+      <w:proofErr w:type="spellStart"/>
+      <w:r>
+        <w:rPr>
+          <w:rFonts w:cs="Arial"/>
+          <w:sz w:val="20"/>
+          <w:szCs w:val="20"/>
+        </w:rPr>
+        <w:t>xor</w:t>
+      </w:r>
+      <w:proofErr w:type="spellEnd"/>
+      <w:r>
+        <w:rPr>
+          <w:rFonts w:cs="Arial"/>
+          <w:sz w:val="20"/>
+          <w:szCs w:val="20"/>
+        </w:rPr>
+        <w:t xml:space="preserve"> r3, r3</w:t>
+      </w:r>
+    </w:p>
+    <w:p>
+      <w:pPr>
+        <w:spacing w:line="240" w:lineRule="auto"/>
+        <w:rPr>
+          <w:rFonts w:cs="Arial"/>
+          <w:sz w:val="20"/>
+          <w:szCs w:val="20"/>
+        </w:rPr>
+      </w:pPr>
+      <w:proofErr w:type="spellStart"/>
+      <w:r>
+        <w:rPr>
+          <w:rFonts w:cs="Arial"/>
+          <w:sz w:val="20"/>
+          <w:szCs w:val="20"/>
+        </w:rPr>
+        <w:t>addupi</w:t>
+      </w:r>
+      <w:proofErr w:type="spellEnd"/>
+      <w:r>
+        <w:rPr>
+          <w:rFonts w:cs="Arial"/>
+          <w:sz w:val="20"/>
+          <w:szCs w:val="20"/>
+        </w:rPr>
+        <w:t xml:space="preserve"> 3</w:t>
+      </w:r>
+    </w:p>
+    <w:p>
+      <w:pPr>
+        <w:spacing w:line="240" w:lineRule="auto"/>
+        <w:rPr>
+          <w:rFonts w:cs="Arial"/>
+          <w:sz w:val="20"/>
+          <w:szCs w:val="20"/>
+        </w:rPr>
+      </w:pPr>
+      <w:proofErr w:type="spellStart"/>
+      <w:r>
+        <w:rPr>
+          <w:rFonts w:cs="Arial"/>
+          <w:sz w:val="20"/>
+          <w:szCs w:val="20"/>
+        </w:rPr>
+        <w:t>addui</w:t>
+      </w:r>
+      <w:proofErr w:type="spellEnd"/>
+      <w:r>
+        <w:rPr>
+          <w:rFonts w:cs="Arial"/>
+          <w:sz w:val="20"/>
+          <w:szCs w:val="20"/>
+        </w:rPr>
+        <w:t xml:space="preserve"> 13</w:t>
+      </w:r>
+    </w:p>
+    <w:p>
+      <w:pPr>
+        <w:spacing w:line="240" w:lineRule="auto"/>
+        <w:rPr>
+          <w:rFonts w:cs="Arial"/>
+          <w:sz w:val="20"/>
+          <w:szCs w:val="20"/>
+        </w:rPr>
+      </w:pPr>
+      <w:proofErr w:type="spellStart"/>
+      <w:r>
+        <w:rPr>
+          <w:rFonts w:cs="Arial"/>
+          <w:sz w:val="20"/>
+          <w:szCs w:val="20"/>
+        </w:rPr>
+        <w:t>add</w:t>
+      </w:r>
+      <w:proofErr w:type="spellEnd"/>
+      <w:r>
+        <w:rPr>
+          <w:rFonts w:cs="Arial"/>
+          <w:sz w:val="20"/>
+          <w:szCs w:val="20"/>
+        </w:rPr>
+        <w:t xml:space="preserve"> r1,r0</w:t>
+      </w:r>
+    </w:p>
+    <w:p>
+      <w:pPr>
+        <w:spacing w:line="240" w:lineRule="auto"/>
+        <w:rPr>
+          <w:rFonts w:cs="Arial"/>
+          <w:sz w:val="20"/>
+          <w:szCs w:val="20"/>
+        </w:rPr>
+      </w:pPr>
+      <w:r>
+        <w:rPr>
+          <w:rFonts w:cs="Arial"/>
+          <w:sz w:val="20"/>
+          <w:szCs w:val="20"/>
+        </w:rPr>
+        <w:t>;r1 = primeiro endereço vago após o código</w:t>
+      </w:r>
+    </w:p>
+    <w:p>
+      <w:pPr>
+        <w:spacing w:line="240" w:lineRule="auto"/>
+        <w:rPr>
+          <w:rFonts w:cs="Arial"/>
+          <w:sz w:val="20"/>
+          <w:szCs w:val="20"/>
+        </w:rPr>
+      </w:pPr>
+      <w:proofErr w:type="spellStart"/>
+      <w:r>
+        <w:rPr>
+          <w:rFonts w:cs="Arial"/>
+          <w:sz w:val="20"/>
+          <w:szCs w:val="20"/>
+        </w:rPr>
+        <w:t>xor</w:t>
+      </w:r>
+      <w:proofErr w:type="spellEnd"/>
+      <w:r>
+        <w:rPr>
+          <w:rFonts w:cs="Arial"/>
+          <w:sz w:val="20"/>
+          <w:szCs w:val="20"/>
+        </w:rPr>
+        <w:t xml:space="preserve"> r0, r0</w:t>
+      </w:r>
+    </w:p>
+    <w:p>
+      <w:pPr>
+        <w:spacing w:line="240" w:lineRule="auto"/>
+        <w:rPr>
+          <w:rFonts w:cs="Arial"/>
+          <w:sz w:val="20"/>
+          <w:szCs w:val="20"/>
+        </w:rPr>
+      </w:pPr>
+      <w:proofErr w:type="spellStart"/>
+      <w:r>
+        <w:rPr>
+          <w:rFonts w:cs="Arial"/>
+          <w:sz w:val="20"/>
+          <w:szCs w:val="20"/>
+        </w:rPr>
+        <w:t>addui</w:t>
+      </w:r>
+      <w:proofErr w:type="spellEnd"/>
+      <w:r>
+        <w:rPr>
+          <w:rFonts w:cs="Arial"/>
+          <w:sz w:val="20"/>
+          <w:szCs w:val="20"/>
+        </w:rPr>
+        <w:t xml:space="preserve"> 10</w:t>
+      </w:r>
+    </w:p>
+    <w:p>
+      <w:pPr>
+        <w:spacing w:line="240" w:lineRule="auto"/>
+        <w:rPr>
+          <w:rFonts w:cs="Arial"/>
+          <w:sz w:val="20"/>
+          <w:szCs w:val="20"/>
+        </w:rPr>
+      </w:pPr>
+      <w:proofErr w:type="spellStart"/>
+      <w:r>
+        <w:rPr>
+          <w:rFonts w:cs="Arial"/>
+          <w:sz w:val="20"/>
+          <w:szCs w:val="20"/>
+        </w:rPr>
+        <w:t>add</w:t>
+      </w:r>
+      <w:proofErr w:type="spellEnd"/>
+      <w:r>
+        <w:rPr>
+          <w:rFonts w:cs="Arial"/>
+          <w:sz w:val="20"/>
+          <w:szCs w:val="20"/>
+        </w:rPr>
+        <w:t xml:space="preserve"> r3, r0  </w:t>
+      </w:r>
+    </w:p>
+    <w:p>
+      <w:pPr>
+        <w:spacing w:line="240" w:lineRule="auto"/>
+        <w:rPr>
+          <w:rFonts w:cs="Arial"/>
+          <w:sz w:val="20"/>
+          <w:szCs w:val="20"/>
+        </w:rPr>
+      </w:pPr>
+      <w:r>
+        <w:rPr>
+          <w:rFonts w:cs="Arial"/>
+          <w:sz w:val="20"/>
+          <w:szCs w:val="20"/>
+        </w:rPr>
+        <w:t>;r3 = 10 (contador)</w:t>
+      </w:r>
+    </w:p>
+    <w:p>
+      <w:pPr>
+        <w:spacing w:line="240" w:lineRule="auto"/>
+        <w:rPr>
+          <w:rFonts w:cs="Arial"/>
+          <w:sz w:val="20"/>
+          <w:szCs w:val="20"/>
+        </w:rPr>
+      </w:pPr>
+      <w:proofErr w:type="spellStart"/>
+      <w:r>
+        <w:rPr>
+          <w:rFonts w:cs="Arial"/>
+          <w:sz w:val="20"/>
+          <w:szCs w:val="20"/>
+        </w:rPr>
+        <w:t>addi</w:t>
+      </w:r>
+      <w:proofErr w:type="spellEnd"/>
+      <w:r>
+        <w:rPr>
+          <w:rFonts w:cs="Arial"/>
+          <w:sz w:val="20"/>
+          <w:szCs w:val="20"/>
+        </w:rPr>
+        <w:t xml:space="preserve"> 3</w:t>
+      </w:r>
+    </w:p>
+    <w:p>
+      <w:pPr>
+        <w:spacing w:line="240" w:lineRule="auto"/>
+        <w:rPr>
+          <w:rFonts w:cs="Arial"/>
+          <w:sz w:val="20"/>
+          <w:szCs w:val="20"/>
+        </w:rPr>
+      </w:pPr>
+      <w:proofErr w:type="spellStart"/>
+      <w:r>
+        <w:rPr>
+          <w:rFonts w:cs="Arial"/>
+          <w:sz w:val="20"/>
+          <w:szCs w:val="20"/>
+        </w:rPr>
+        <w:t>add</w:t>
+      </w:r>
+      <w:proofErr w:type="spellEnd"/>
+      <w:r>
+        <w:rPr>
+          <w:rFonts w:cs="Arial"/>
+          <w:sz w:val="20"/>
+          <w:szCs w:val="20"/>
+        </w:rPr>
+        <w:t xml:space="preserve"> r2, r0</w:t>
+      </w:r>
+    </w:p>
+    <w:p>
+      <w:pPr>
+        <w:spacing w:line="240" w:lineRule="auto"/>
+        <w:rPr>
+          <w:rFonts w:cs="Arial"/>
+          <w:sz w:val="20"/>
+          <w:szCs w:val="20"/>
+        </w:rPr>
+      </w:pPr>
+      <w:r>
+        <w:rPr>
+          <w:rFonts w:cs="Arial"/>
+          <w:sz w:val="20"/>
+          <w:szCs w:val="20"/>
+        </w:rPr>
+        <w:t xml:space="preserve">;r2 = endereço de início do </w:t>
+      </w:r>
+      <w:proofErr w:type="spellStart"/>
+      <w:r>
+        <w:rPr>
+          <w:rFonts w:cs="Arial"/>
+          <w:sz w:val="20"/>
+          <w:szCs w:val="20"/>
+        </w:rPr>
+        <w:t>loopR</w:t>
+      </w:r>
+      <w:proofErr w:type="spellEnd"/>
+      <w:r>
+        <w:rPr>
+          <w:rFonts w:cs="Arial"/>
+          <w:sz w:val="20"/>
+          <w:szCs w:val="20"/>
+        </w:rPr>
+        <w:t xml:space="preserve">  </w:t>
+      </w:r>
+    </w:p>
+    <w:p>
+      <w:pPr>
+        <w:spacing w:line="240" w:lineRule="auto"/>
+        <w:rPr>
+          <w:rFonts w:cs="Arial"/>
+          <w:sz w:val="20"/>
+          <w:szCs w:val="20"/>
+        </w:rPr>
+      </w:pPr>
+      <w:proofErr w:type="spellStart"/>
+      <w:r>
+        <w:rPr>
+          <w:rFonts w:cs="Arial"/>
+          <w:sz w:val="20"/>
+          <w:szCs w:val="20"/>
+        </w:rPr>
+        <w:t>xor</w:t>
+      </w:r>
+      <w:proofErr w:type="spellEnd"/>
+      <w:r>
+        <w:rPr>
+          <w:rFonts w:cs="Arial"/>
+          <w:sz w:val="20"/>
+          <w:szCs w:val="20"/>
+        </w:rPr>
+        <w:t xml:space="preserve"> r0, r0</w:t>
+      </w:r>
+    </w:p>
+    <w:p>
+      <w:pPr>
+        <w:spacing w:line="240" w:lineRule="auto"/>
+        <w:rPr>
+          <w:rFonts w:cs="Arial"/>
+          <w:sz w:val="20"/>
+          <w:szCs w:val="20"/>
+        </w:rPr>
+      </w:pPr>
+      <w:r>
+        <w:rPr>
+          <w:rFonts w:cs="Arial"/>
+          <w:sz w:val="20"/>
+          <w:szCs w:val="20"/>
+        </w:rPr>
+        <w:t>;</w:t>
+      </w:r>
+      <w:proofErr w:type="spellStart"/>
+      <w:r>
+        <w:rPr>
+          <w:rFonts w:cs="Arial"/>
+          <w:sz w:val="20"/>
+          <w:szCs w:val="20"/>
+        </w:rPr>
+        <w:t>loopR</w:t>
+      </w:r>
+      <w:proofErr w:type="spellEnd"/>
+      <w:r>
+        <w:rPr>
+          <w:rFonts w:cs="Arial"/>
+          <w:sz w:val="20"/>
+          <w:szCs w:val="20"/>
+        </w:rPr>
+        <w:t xml:space="preserve">  Inicializa R[ ] com 0</w:t>
+      </w:r>
+    </w:p>
+    <w:p>
+      <w:pPr>
+        <w:spacing w:line="240" w:lineRule="auto"/>
+        <w:rPr>
+          <w:rFonts w:cs="Arial"/>
+          <w:sz w:val="20"/>
+          <w:szCs w:val="20"/>
+        </w:rPr>
+      </w:pPr>
+      <w:r>
+        <w:rPr>
+          <w:rFonts w:cs="Arial"/>
+          <w:sz w:val="20"/>
+          <w:szCs w:val="20"/>
+        </w:rPr>
+        <w:t xml:space="preserve"> </w:t>
+      </w:r>
+      <w:r>
+        <w:rPr>
+          <w:rFonts w:cs="Arial"/>
+          <w:sz w:val="20"/>
+          <w:szCs w:val="20"/>
+        </w:rPr>
+        <w:t xml:space="preserve">  </w:t>
+      </w:r>
+      <w:proofErr w:type="spellStart"/>
+      <w:r>
+        <w:rPr>
+          <w:rFonts w:cs="Arial"/>
+          <w:sz w:val="20"/>
+          <w:szCs w:val="20"/>
+        </w:rPr>
+        <w:t>st</w:t>
+      </w:r>
+      <w:proofErr w:type="spellEnd"/>
+      <w:r>
+        <w:rPr>
+          <w:rFonts w:cs="Arial"/>
+          <w:sz w:val="20"/>
+          <w:szCs w:val="20"/>
+        </w:rPr>
+        <w:t xml:space="preserve"> r0, r1</w:t>
+      </w:r>
+    </w:p>
+    <w:p>
+      <w:pPr>
+        <w:spacing w:line="240" w:lineRule="auto"/>
+        <w:rPr>
+          <w:rFonts w:cs="Arial"/>
+          <w:sz w:val="20"/>
+          <w:szCs w:val="20"/>
+        </w:rPr>
+      </w:pPr>
+      <w:r>
+        <w:rPr>
+          <w:rFonts w:cs="Arial"/>
+          <w:sz w:val="20"/>
+          <w:szCs w:val="20"/>
+        </w:rPr>
+        <w:t xml:space="preserve"> </w:t>
+      </w:r>
+      <w:r>
+        <w:rPr>
+          <w:rFonts w:cs="Arial"/>
+          <w:sz w:val="20"/>
+          <w:szCs w:val="20"/>
+        </w:rPr>
+        <w:t xml:space="preserve">  </w:t>
+      </w:r>
+      <w:proofErr w:type="spellStart"/>
+      <w:r>
+        <w:rPr>
+          <w:rFonts w:cs="Arial"/>
+          <w:sz w:val="20"/>
+          <w:szCs w:val="20"/>
+        </w:rPr>
+        <w:t>addi</w:t>
+      </w:r>
+      <w:proofErr w:type="spellEnd"/>
+      <w:r>
+        <w:rPr>
+          <w:rFonts w:cs="Arial"/>
+          <w:sz w:val="20"/>
+          <w:szCs w:val="20"/>
+        </w:rPr>
+        <w:t xml:space="preserve"> 1</w:t>
+      </w:r>
+    </w:p>
+    <w:p>
+      <w:pPr>
+        <w:spacing w:line="240" w:lineRule="auto"/>
+        <w:rPr>
+          <w:rFonts w:cs="Arial"/>
+          <w:sz w:val="20"/>
+          <w:szCs w:val="20"/>
+        </w:rPr>
+      </w:pPr>
+      <w:r>
+        <w:rPr>
+          <w:rFonts w:cs="Arial"/>
+          <w:sz w:val="20"/>
+          <w:szCs w:val="20"/>
+        </w:rPr>
+        <w:t xml:space="preserve"> </w:t>
+      </w:r>
+      <w:r>
+        <w:rPr>
+          <w:rFonts w:cs="Arial"/>
+          <w:sz w:val="20"/>
+          <w:szCs w:val="20"/>
+        </w:rPr>
+        <w:t xml:space="preserve">  </w:t>
+      </w:r>
+      <w:r>
+        <w:rPr>
+          <w:rFonts w:cs="Arial"/>
+          <w:sz w:val="20"/>
+          <w:szCs w:val="20"/>
+        </w:rPr>
+        <w:t>sub r3, r0</w:t>
+      </w:r>
+    </w:p>
+    <w:p>
+      <w:pPr>
+        <w:spacing w:line="240" w:lineRule="auto"/>
+        <w:rPr>
+          <w:rFonts w:cs="Arial"/>
+          <w:sz w:val="20"/>
+          <w:szCs w:val="20"/>
+        </w:rPr>
+      </w:pPr>
+      <w:r>
+        <w:rPr>
+          <w:rFonts w:cs="Arial"/>
+          <w:sz w:val="20"/>
+          <w:szCs w:val="20"/>
+        </w:rPr>
+        <w:t xml:space="preserve"> </w:t>
+      </w:r>
+      <w:r>
+        <w:rPr>
+          <w:rFonts w:cs="Arial"/>
+          <w:sz w:val="20"/>
+          <w:szCs w:val="20"/>
+        </w:rPr>
+        <w:t xml:space="preserve">  </w:t>
+      </w:r>
+      <w:proofErr w:type="spellStart"/>
+      <w:r>
+        <w:rPr>
+          <w:rFonts w:cs="Arial"/>
+          <w:sz w:val="20"/>
+          <w:szCs w:val="20"/>
+        </w:rPr>
+        <w:t>add</w:t>
+      </w:r>
+      <w:proofErr w:type="spellEnd"/>
+      <w:r>
+        <w:rPr>
+          <w:rFonts w:cs="Arial"/>
+          <w:sz w:val="20"/>
+          <w:szCs w:val="20"/>
+        </w:rPr>
+        <w:t xml:space="preserve"> r1, r0</w:t>
+      </w:r>
+    </w:p>
+    <w:p>
+      <w:pPr>
+        <w:spacing w:line="240" w:lineRule="auto"/>
+        <w:rPr>
+          <w:rFonts w:cs="Arial"/>
+          <w:sz w:val="20"/>
+          <w:szCs w:val="20"/>
+        </w:rPr>
+      </w:pPr>
+      <w:r>
+        <w:rPr>
+          <w:rFonts w:cs="Arial"/>
+          <w:sz w:val="20"/>
+          <w:szCs w:val="20"/>
+        </w:rPr>
+        <w:t xml:space="preserve"> </w:t>
+      </w:r>
+      <w:r>
+        <w:rPr>
+          <w:rFonts w:cs="Arial"/>
+          <w:sz w:val="20"/>
+          <w:szCs w:val="20"/>
+        </w:rPr>
+        <w:t xml:space="preserve">  </w:t>
+      </w:r>
+      <w:proofErr w:type="spellStart"/>
+      <w:r>
+        <w:rPr>
+          <w:rFonts w:cs="Arial"/>
+          <w:sz w:val="20"/>
+          <w:szCs w:val="20"/>
+        </w:rPr>
+        <w:t>xor</w:t>
+      </w:r>
+      <w:proofErr w:type="spellEnd"/>
+      <w:r>
+        <w:rPr>
+          <w:rFonts w:cs="Arial"/>
+          <w:sz w:val="20"/>
+          <w:szCs w:val="20"/>
+        </w:rPr>
+        <w:t xml:space="preserve"> r0, r0</w:t>
+      </w:r>
+    </w:p>
+    <w:p>
+      <w:pPr>
+        <w:spacing w:line="240" w:lineRule="auto"/>
+        <w:rPr>
+          <w:rFonts w:cs="Arial"/>
+          <w:sz w:val="20"/>
+          <w:szCs w:val="20"/>
+        </w:rPr>
+      </w:pPr>
+      <w:r>
+        <w:rPr>
+          <w:rFonts w:cs="Arial"/>
+          <w:sz w:val="20"/>
+          <w:szCs w:val="20"/>
+        </w:rPr>
+        <w:t xml:space="preserve"> </w:t>
+      </w:r>
+      <w:r>
+        <w:rPr>
+          <w:rFonts w:cs="Arial"/>
+          <w:sz w:val="20"/>
+          <w:szCs w:val="20"/>
+        </w:rPr>
+        <w:t xml:space="preserve">  </w:t>
+      </w:r>
+      <w:proofErr w:type="spellStart"/>
+      <w:r>
+        <w:rPr>
+          <w:rFonts w:cs="Arial"/>
+          <w:sz w:val="20"/>
+          <w:szCs w:val="20"/>
+        </w:rPr>
+        <w:t>bgzr</w:t>
+      </w:r>
+      <w:proofErr w:type="spellEnd"/>
+      <w:r>
+        <w:rPr>
+          <w:rFonts w:cs="Arial"/>
+          <w:sz w:val="20"/>
+          <w:szCs w:val="20"/>
+        </w:rPr>
+        <w:t xml:space="preserve"> r3, r2</w:t>
+      </w:r>
+    </w:p>
+    <w:p>
+      <w:pPr>
+        <w:spacing w:line="240" w:lineRule="auto"/>
+        <w:rPr>
+          <w:rFonts w:cs="Arial"/>
+          <w:sz w:val="20"/>
+          <w:szCs w:val="20"/>
+        </w:rPr>
+      </w:pPr>
+      <w:r>
+        <w:rPr>
+          <w:rFonts w:cs="Arial"/>
+          <w:sz w:val="20"/>
+          <w:szCs w:val="20"/>
+        </w:rPr>
+        <w:t>;</w:t>
+      </w:r>
+      <w:proofErr w:type="spellStart"/>
+      <w:r>
+        <w:rPr>
+          <w:rFonts w:cs="Arial"/>
+          <w:sz w:val="20"/>
+          <w:szCs w:val="20"/>
+        </w:rPr>
+        <w:t>fimloopR</w:t>
+      </w:r>
+      <w:proofErr w:type="spellEnd"/>
+    </w:p>
+    <w:p>
+      <w:pPr>
+        <w:spacing w:line="240" w:lineRule="auto"/>
+        <w:rPr>
+          <w:rFonts w:cs="Arial"/>
+          <w:sz w:val="20"/>
+          <w:szCs w:val="20"/>
+        </w:rPr>
+      </w:pPr>
+      <w:proofErr w:type="spellStart"/>
+      <w:r>
+        <w:rPr>
+          <w:rFonts w:cs="Arial"/>
+          <w:sz w:val="20"/>
+          <w:szCs w:val="20"/>
+        </w:rPr>
+        <w:t>addi</w:t>
+      </w:r>
+      <w:proofErr w:type="spellEnd"/>
+      <w:r>
+        <w:rPr>
+          <w:rFonts w:cs="Arial"/>
+          <w:sz w:val="20"/>
+          <w:szCs w:val="20"/>
+        </w:rPr>
+        <w:t xml:space="preserve"> 1</w:t>
+      </w:r>
+    </w:p>
+    <w:p>
+      <w:pPr>
+        <w:spacing w:line="240" w:lineRule="auto"/>
+        <w:rPr>
+          <w:rFonts w:cs="Arial"/>
+          <w:sz w:val="20"/>
+          <w:szCs w:val="20"/>
+        </w:rPr>
+      </w:pPr>
+      <w:proofErr w:type="spellStart"/>
+      <w:r>
+        <w:rPr>
+          <w:rFonts w:cs="Arial"/>
+          <w:sz w:val="20"/>
+          <w:szCs w:val="20"/>
+        </w:rPr>
+        <w:t>add</w:t>
+      </w:r>
+      <w:proofErr w:type="spellEnd"/>
+      <w:r>
+        <w:rPr>
+          <w:rFonts w:cs="Arial"/>
+          <w:sz w:val="20"/>
+          <w:szCs w:val="20"/>
+        </w:rPr>
+        <w:t xml:space="preserve"> r3, r0</w:t>
+      </w:r>
+      <w:r>
+        <w:rPr>
+          <w:rFonts w:cs="Arial"/>
+          <w:sz w:val="20"/>
+          <w:szCs w:val="20"/>
+        </w:rPr>
+        <w:t xml:space="preserve"> ; r3 = 1</w:t>
+      </w:r>
+    </w:p>
+    <w:p>
+      <w:pPr>
+        <w:spacing w:line="240" w:lineRule="auto"/>
+        <w:rPr>
+          <w:rFonts w:cs="Arial"/>
+          <w:sz w:val="20"/>
+          <w:szCs w:val="20"/>
+        </w:rPr>
+      </w:pPr>
+      <w:proofErr w:type="spellStart"/>
+      <w:r>
+        <w:rPr>
+          <w:rFonts w:cs="Arial"/>
+          <w:sz w:val="20"/>
+          <w:szCs w:val="20"/>
+        </w:rPr>
+        <w:t>addui</w:t>
+      </w:r>
+      <w:proofErr w:type="spellEnd"/>
+      <w:r>
+        <w:rPr>
+          <w:rFonts w:cs="Arial"/>
+          <w:sz w:val="20"/>
+          <w:szCs w:val="20"/>
+        </w:rPr>
+        <w:t xml:space="preserve"> 8</w:t>
+      </w:r>
+    </w:p>
+    <w:p>
+      <w:pPr>
+        <w:spacing w:line="240" w:lineRule="auto"/>
+        <w:rPr>
+          <w:rFonts w:cs="Arial"/>
+          <w:sz w:val="20"/>
+          <w:szCs w:val="20"/>
+        </w:rPr>
+      </w:pPr>
+      <w:proofErr w:type="spellStart"/>
+      <w:r>
+        <w:rPr>
+          <w:rFonts w:cs="Arial"/>
+          <w:sz w:val="20"/>
+          <w:szCs w:val="20"/>
+        </w:rPr>
+        <w:t>add</w:t>
+      </w:r>
+      <w:proofErr w:type="spellEnd"/>
+      <w:r>
+        <w:rPr>
+          <w:rFonts w:cs="Arial"/>
+          <w:sz w:val="20"/>
+          <w:szCs w:val="20"/>
+        </w:rPr>
+        <w:t xml:space="preserve"> r1, r0</w:t>
+      </w:r>
+    </w:p>
+    <w:p>
+      <w:pPr>
+        <w:spacing w:line="240" w:lineRule="auto"/>
+        <w:rPr>
+          <w:rFonts w:cs="Arial"/>
+          <w:sz w:val="20"/>
+          <w:szCs w:val="20"/>
+        </w:rPr>
+      </w:pPr>
+      <w:proofErr w:type="spellStart"/>
+      <w:r>
+        <w:rPr>
+          <w:rFonts w:cs="Arial"/>
+          <w:sz w:val="20"/>
+          <w:szCs w:val="20"/>
+        </w:rPr>
+        <w:t>addi</w:t>
+      </w:r>
+      <w:proofErr w:type="spellEnd"/>
+      <w:r>
+        <w:rPr>
+          <w:rFonts w:cs="Arial"/>
+          <w:sz w:val="20"/>
+          <w:szCs w:val="20"/>
+        </w:rPr>
+        <w:t xml:space="preserve"> 4</w:t>
+      </w:r>
+    </w:p>
+    <w:p>
+      <w:pPr>
+        <w:spacing w:line="240" w:lineRule="auto"/>
+        <w:rPr>
+          <w:rFonts w:cs="Arial"/>
+          <w:sz w:val="20"/>
+          <w:szCs w:val="20"/>
+        </w:rPr>
+      </w:pPr>
+      <w:proofErr w:type="spellStart"/>
+      <w:r>
+        <w:rPr>
+          <w:rFonts w:cs="Arial"/>
+          <w:sz w:val="20"/>
+          <w:szCs w:val="20"/>
+        </w:rPr>
+        <w:t>add</w:t>
+      </w:r>
+      <w:proofErr w:type="spellEnd"/>
+      <w:r>
+        <w:rPr>
+          <w:rFonts w:cs="Arial"/>
+          <w:sz w:val="20"/>
+          <w:szCs w:val="20"/>
+        </w:rPr>
+        <w:t xml:space="preserve"> r2, r0 </w:t>
+      </w:r>
+    </w:p>
+    <w:p>
+      <w:pPr>
+        <w:spacing w:line="240" w:lineRule="auto"/>
+        <w:rPr>
+          <w:rFonts w:cs="Arial"/>
+          <w:sz w:val="20"/>
+          <w:szCs w:val="20"/>
+        </w:rPr>
+      </w:pPr>
+      <w:r>
+        <w:rPr>
+          <w:rFonts w:cs="Arial"/>
+          <w:sz w:val="20"/>
+          <w:szCs w:val="20"/>
+        </w:rPr>
+        <w:t xml:space="preserve">;r2 = endereço de início do </w:t>
+      </w:r>
+      <w:proofErr w:type="spellStart"/>
+      <w:r>
+        <w:rPr>
+          <w:rFonts w:cs="Arial"/>
+          <w:sz w:val="20"/>
+          <w:szCs w:val="20"/>
+        </w:rPr>
+        <w:t>loop</w:t>
+      </w:r>
+      <w:r>
+        <w:rPr>
+          <w:rFonts w:cs="Arial"/>
+          <w:sz w:val="20"/>
+          <w:szCs w:val="20"/>
+        </w:rPr>
+        <w:t>A</w:t>
+      </w:r>
+      <w:proofErr w:type="spellEnd"/>
+    </w:p>
+    <w:p>
+      <w:pPr>
+        <w:spacing w:line="240" w:lineRule="auto"/>
+        <w:rPr>
+          <w:rFonts w:cs="Arial"/>
+          <w:sz w:val="20"/>
+          <w:szCs w:val="20"/>
+        </w:rPr>
+      </w:pPr>
+      <w:proofErr w:type="spellStart"/>
+      <w:r>
+        <w:rPr>
+          <w:rFonts w:cs="Arial"/>
+          <w:sz w:val="20"/>
+          <w:szCs w:val="20"/>
+        </w:rPr>
+        <w:t>addi</w:t>
+      </w:r>
+      <w:proofErr w:type="spellEnd"/>
+      <w:r>
+        <w:rPr>
+          <w:rFonts w:cs="Arial"/>
+          <w:sz w:val="20"/>
+          <w:szCs w:val="20"/>
+        </w:rPr>
+        <w:t xml:space="preserve"> 7 ; r0=20</w:t>
+      </w:r>
+    </w:p>
+    <w:p>
+      <w:pPr>
+        <w:spacing w:line="240" w:lineRule="auto"/>
+        <w:rPr>
+          <w:rFonts w:cs="Arial"/>
+          <w:sz w:val="20"/>
+          <w:szCs w:val="20"/>
+        </w:rPr>
+      </w:pPr>
+      <w:r>
+        <w:rPr>
+          <w:rFonts w:cs="Arial"/>
+          <w:sz w:val="20"/>
+          <w:szCs w:val="20"/>
+        </w:rPr>
+        <w:t>;</w:t>
+      </w:r>
+      <w:proofErr w:type="spellStart"/>
+      <w:r>
+        <w:rPr>
+          <w:rFonts w:cs="Arial"/>
+          <w:sz w:val="20"/>
+          <w:szCs w:val="20"/>
+        </w:rPr>
+        <w:t>loopA</w:t>
+      </w:r>
+      <w:proofErr w:type="spellEnd"/>
+      <w:r>
+        <w:rPr>
+          <w:rFonts w:cs="Arial"/>
+          <w:sz w:val="20"/>
+          <w:szCs w:val="20"/>
+        </w:rPr>
+        <w:t xml:space="preserve"> Carrega A[ ] do fim para o início com todos os pares entre 0 e 18</w:t>
+      </w:r>
+    </w:p>
+    <w:p>
+      <w:pPr>
+        <w:spacing w:line="240" w:lineRule="auto"/>
+        <w:rPr>
+          <w:rFonts w:cs="Arial"/>
+          <w:sz w:val="20"/>
+          <w:szCs w:val="20"/>
+        </w:rPr>
+      </w:pPr>
+      <w:r>
+        <w:rPr>
+          <w:rFonts w:cs="Arial"/>
+          <w:sz w:val="20"/>
+          <w:szCs w:val="20"/>
+        </w:rPr>
+        <w:t xml:space="preserve"> </w:t>
+      </w:r>
+      <w:r>
+        <w:rPr>
+          <w:rFonts w:cs="Arial"/>
+          <w:sz w:val="20"/>
+          <w:szCs w:val="20"/>
+        </w:rPr>
+        <w:t xml:space="preserve">  </w:t>
+      </w:r>
+      <w:r>
+        <w:rPr>
+          <w:rFonts w:cs="Arial"/>
+          <w:sz w:val="20"/>
+          <w:szCs w:val="20"/>
+        </w:rPr>
+        <w:t>sub r0, r3</w:t>
+      </w:r>
+    </w:p>
+    <w:p>
+      <w:pPr>
+        <w:spacing w:line="240" w:lineRule="auto"/>
+        <w:rPr>
+          <w:rFonts w:cs="Arial"/>
+          <w:sz w:val="20"/>
+          <w:szCs w:val="20"/>
+        </w:rPr>
+      </w:pPr>
+      <w:r>
+        <w:rPr>
+          <w:rFonts w:cs="Arial"/>
+          <w:sz w:val="20"/>
+          <w:szCs w:val="20"/>
+        </w:rPr>
+        <w:t xml:space="preserve"> </w:t>
+      </w:r>
+      <w:r>
+        <w:rPr>
+          <w:rFonts w:cs="Arial"/>
+          <w:sz w:val="20"/>
+          <w:szCs w:val="20"/>
+        </w:rPr>
+        <w:t xml:space="preserve">  </w:t>
+      </w:r>
+      <w:r>
+        <w:rPr>
+          <w:rFonts w:cs="Arial"/>
+          <w:sz w:val="20"/>
+          <w:szCs w:val="20"/>
+        </w:rPr>
+        <w:t>sub r0, r3</w:t>
+      </w:r>
+    </w:p>
+    <w:p>
+      <w:pPr>
+        <w:spacing w:line="240" w:lineRule="auto"/>
+        <w:rPr>
+          <w:rFonts w:cs="Arial"/>
+          <w:sz w:val="20"/>
+          <w:szCs w:val="20"/>
+        </w:rPr>
+      </w:pPr>
+      <w:r>
+        <w:rPr>
+          <w:rFonts w:cs="Arial"/>
+          <w:sz w:val="20"/>
+          <w:szCs w:val="20"/>
+        </w:rPr>
+        <w:t xml:space="preserve"> </w:t>
+      </w:r>
+      <w:r>
+        <w:rPr>
+          <w:rFonts w:cs="Arial"/>
+          <w:sz w:val="20"/>
+          <w:szCs w:val="20"/>
+        </w:rPr>
+        <w:t xml:space="preserve">  </w:t>
+      </w:r>
+      <w:proofErr w:type="spellStart"/>
+      <w:r>
+        <w:rPr>
+          <w:rFonts w:cs="Arial"/>
+          <w:sz w:val="20"/>
+          <w:szCs w:val="20"/>
+        </w:rPr>
+        <w:t>st</w:t>
+      </w:r>
+      <w:proofErr w:type="spellEnd"/>
+      <w:r>
+        <w:rPr>
+          <w:rFonts w:cs="Arial"/>
+          <w:sz w:val="20"/>
+          <w:szCs w:val="20"/>
+        </w:rPr>
+        <w:t xml:space="preserve"> r0, r1</w:t>
+      </w:r>
+    </w:p>
+    <w:p>
+      <w:pPr>
+        <w:spacing w:line="240" w:lineRule="auto"/>
+        <w:rPr>
+          <w:rFonts w:cs="Arial"/>
+          <w:sz w:val="20"/>
+          <w:szCs w:val="20"/>
+        </w:rPr>
+      </w:pPr>
+      <w:r>
+        <w:rPr>
+          <w:rFonts w:cs="Arial"/>
+          <w:sz w:val="20"/>
+          <w:szCs w:val="20"/>
+        </w:rPr>
+        <w:t xml:space="preserve"> </w:t>
+      </w:r>
+      <w:r>
+        <w:rPr>
+          <w:rFonts w:cs="Arial"/>
+          <w:sz w:val="20"/>
+          <w:szCs w:val="20"/>
+        </w:rPr>
+        <w:t xml:space="preserve">  </w:t>
+      </w:r>
+      <w:r>
+        <w:rPr>
+          <w:rFonts w:cs="Arial"/>
+          <w:sz w:val="20"/>
+          <w:szCs w:val="20"/>
+        </w:rPr>
+        <w:t>sub r1, r3</w:t>
+      </w:r>
+    </w:p>
+    <w:p>
+      <w:pPr>
+        <w:spacing w:line="240" w:lineRule="auto"/>
+        <w:rPr>
+          <w:rFonts w:cs="Arial"/>
+          <w:sz w:val="20"/>
+          <w:szCs w:val="20"/>
+        </w:rPr>
+      </w:pPr>
+      <w:r>
+        <w:rPr>
+          <w:rFonts w:cs="Arial"/>
+          <w:sz w:val="20"/>
+          <w:szCs w:val="20"/>
+        </w:rPr>
+        <w:t xml:space="preserve"> </w:t>
+      </w:r>
+      <w:r>
+        <w:rPr>
+          <w:rFonts w:cs="Arial"/>
+          <w:sz w:val="20"/>
+          <w:szCs w:val="20"/>
+        </w:rPr>
+        <w:t xml:space="preserve">  </w:t>
+      </w:r>
+      <w:proofErr w:type="spellStart"/>
+      <w:r>
+        <w:rPr>
+          <w:rFonts w:cs="Arial"/>
+          <w:sz w:val="20"/>
+          <w:szCs w:val="20"/>
+        </w:rPr>
+        <w:t>bgzr</w:t>
+      </w:r>
+      <w:proofErr w:type="spellEnd"/>
+      <w:r>
+        <w:rPr>
+          <w:rFonts w:cs="Arial"/>
+          <w:sz w:val="20"/>
+          <w:szCs w:val="20"/>
+        </w:rPr>
+        <w:t xml:space="preserve"> r0, r2</w:t>
+      </w:r>
+    </w:p>
+    <w:p>
+      <w:pPr>
+        <w:spacing w:line="240" w:lineRule="auto"/>
+        <w:rPr>
+          <w:rFonts w:cs="Arial"/>
+          <w:sz w:val="20"/>
+          <w:szCs w:val="20"/>
+        </w:rPr>
+      </w:pPr>
+      <w:r>
+        <w:rPr>
+          <w:rFonts w:cs="Arial"/>
+          <w:sz w:val="20"/>
+          <w:szCs w:val="20"/>
+        </w:rPr>
+        <w:t>;</w:t>
+      </w:r>
+      <w:proofErr w:type="spellStart"/>
+      <w:r>
+        <w:rPr>
+          <w:rFonts w:cs="Arial"/>
+          <w:sz w:val="20"/>
+          <w:szCs w:val="20"/>
+        </w:rPr>
+        <w:t>fimloopA</w:t>
+      </w:r>
+      <w:proofErr w:type="spellEnd"/>
+    </w:p>
+    <w:p>
+      <w:pPr>
+        <w:spacing w:line="240" w:lineRule="auto"/>
+        <w:rPr>
+          <w:rFonts w:cs="Arial"/>
+          <w:sz w:val="20"/>
+          <w:szCs w:val="20"/>
+        </w:rPr>
+      </w:pPr>
+      <w:proofErr w:type="spellStart"/>
+      <w:r>
+        <w:rPr>
+          <w:rFonts w:cs="Arial"/>
+          <w:sz w:val="20"/>
+          <w:szCs w:val="20"/>
+        </w:rPr>
+        <w:t>addui</w:t>
+      </w:r>
+      <w:proofErr w:type="spellEnd"/>
+      <w:r>
+        <w:rPr>
+          <w:rFonts w:cs="Arial"/>
+          <w:sz w:val="20"/>
+          <w:szCs w:val="20"/>
+        </w:rPr>
+        <w:t xml:space="preserve"> 9</w:t>
+      </w:r>
+    </w:p>
+    <w:p>
+      <w:pPr>
+        <w:spacing w:line="240" w:lineRule="auto"/>
+        <w:rPr>
+          <w:rFonts w:cs="Arial"/>
+          <w:sz w:val="20"/>
+          <w:szCs w:val="20"/>
+        </w:rPr>
+      </w:pPr>
+      <w:proofErr w:type="spellStart"/>
+      <w:r>
+        <w:rPr>
+          <w:rFonts w:cs="Arial"/>
+          <w:sz w:val="20"/>
+          <w:szCs w:val="20"/>
+        </w:rPr>
+        <w:t>add</w:t>
+      </w:r>
+      <w:proofErr w:type="spellEnd"/>
+      <w:r>
+        <w:rPr>
+          <w:rFonts w:cs="Arial"/>
+          <w:sz w:val="20"/>
+          <w:szCs w:val="20"/>
+        </w:rPr>
+        <w:t xml:space="preserve"> r2, r0 ; r2 = 36</w:t>
+      </w:r>
+    </w:p>
+    <w:p>
+      <w:pPr>
+        <w:spacing w:line="240" w:lineRule="auto"/>
+        <w:rPr>
+          <w:rFonts w:cs="Arial"/>
+          <w:sz w:val="20"/>
+          <w:szCs w:val="20"/>
+        </w:rPr>
+      </w:pPr>
+      <w:proofErr w:type="spellStart"/>
+      <w:r>
+        <w:rPr>
+          <w:rFonts w:cs="Arial"/>
+          <w:sz w:val="20"/>
+          <w:szCs w:val="20"/>
+        </w:rPr>
+        <w:t>addui</w:t>
+      </w:r>
+      <w:proofErr w:type="spellEnd"/>
+      <w:r>
+        <w:rPr>
+          <w:rFonts w:cs="Arial"/>
+          <w:sz w:val="20"/>
+          <w:szCs w:val="20"/>
+        </w:rPr>
+        <w:t xml:space="preserve"> 11 ; r0 = 20</w:t>
+      </w:r>
+    </w:p>
+    <w:p>
+      <w:pPr>
+        <w:spacing w:line="240" w:lineRule="auto"/>
+        <w:rPr>
+          <w:rFonts w:cs="Arial"/>
+          <w:sz w:val="20"/>
+          <w:szCs w:val="20"/>
+        </w:rPr>
+      </w:pPr>
+      <w:proofErr w:type="spellStart"/>
+      <w:r>
+        <w:rPr>
+          <w:rFonts w:cs="Arial"/>
+          <w:sz w:val="20"/>
+          <w:szCs w:val="20"/>
+        </w:rPr>
+        <w:t>add</w:t>
+      </w:r>
+      <w:proofErr w:type="spellEnd"/>
+      <w:r>
+        <w:rPr>
+          <w:rFonts w:cs="Arial"/>
+          <w:sz w:val="20"/>
+          <w:szCs w:val="20"/>
+        </w:rPr>
+        <w:t xml:space="preserve"> r1, r0 </w:t>
+      </w:r>
+    </w:p>
+    <w:p>
+      <w:pPr>
+        <w:spacing w:line="240" w:lineRule="auto"/>
+        <w:rPr>
+          <w:rFonts w:cs="Arial"/>
+          <w:sz w:val="20"/>
+          <w:szCs w:val="20"/>
+        </w:rPr>
+      </w:pPr>
+      <w:r>
+        <w:rPr>
+          <w:rFonts w:cs="Arial"/>
+          <w:sz w:val="20"/>
+          <w:szCs w:val="20"/>
+        </w:rPr>
+        <w:t>;</w:t>
+      </w:r>
+      <w:proofErr w:type="spellStart"/>
+      <w:r>
+        <w:rPr>
+          <w:rFonts w:cs="Arial"/>
+          <w:sz w:val="20"/>
+          <w:szCs w:val="20"/>
+        </w:rPr>
+        <w:t>loopB</w:t>
+      </w:r>
+      <w:proofErr w:type="spellEnd"/>
+      <w:r>
+        <w:rPr>
+          <w:rFonts w:cs="Arial"/>
+          <w:sz w:val="20"/>
+          <w:szCs w:val="20"/>
+        </w:rPr>
+        <w:t xml:space="preserve"> Carrega B[ ] do fim para o início com todos os ímpares entre 1 e 19</w:t>
+      </w:r>
+    </w:p>
+    <w:p>
+      <w:pPr>
+        <w:spacing w:line="240" w:lineRule="auto"/>
+        <w:rPr>
+          <w:rFonts w:cs="Arial"/>
+          <w:sz w:val="20"/>
+          <w:szCs w:val="20"/>
+        </w:rPr>
+      </w:pPr>
+      <w:r>
+        <w:rPr>
+          <w:rFonts w:cs="Arial"/>
+          <w:sz w:val="20"/>
+          <w:szCs w:val="20"/>
+        </w:rPr>
+        <w:t xml:space="preserve"> </w:t>
+      </w:r>
+      <w:r>
+        <w:rPr>
+          <w:rFonts w:cs="Arial"/>
+          <w:sz w:val="20"/>
+          <w:szCs w:val="20"/>
+        </w:rPr>
+        <w:t xml:space="preserve">  </w:t>
+      </w:r>
+      <w:r>
+        <w:rPr>
+          <w:rFonts w:cs="Arial"/>
+          <w:sz w:val="20"/>
+          <w:szCs w:val="20"/>
+        </w:rPr>
+        <w:t>sub r0, r3</w:t>
+      </w:r>
+    </w:p>
+    <w:p>
+      <w:pPr>
+        <w:spacing w:line="240" w:lineRule="auto"/>
+        <w:rPr>
+          <w:rFonts w:cs="Arial"/>
+          <w:sz w:val="20"/>
+          <w:szCs w:val="20"/>
+        </w:rPr>
+      </w:pPr>
+      <w:r>
+        <w:rPr>
+          <w:rFonts w:cs="Arial"/>
+          <w:sz w:val="20"/>
+          <w:szCs w:val="20"/>
+        </w:rPr>
+        <w:t xml:space="preserve"> </w:t>
+      </w:r>
+      <w:r>
+        <w:rPr>
+          <w:rFonts w:cs="Arial"/>
+          <w:sz w:val="20"/>
+          <w:szCs w:val="20"/>
+        </w:rPr>
+        <w:t xml:space="preserve">  </w:t>
+      </w:r>
+      <w:proofErr w:type="spellStart"/>
+      <w:r>
+        <w:rPr>
+          <w:rFonts w:cs="Arial"/>
+          <w:sz w:val="20"/>
+          <w:szCs w:val="20"/>
+        </w:rPr>
+        <w:t>st</w:t>
+      </w:r>
+      <w:proofErr w:type="spellEnd"/>
+      <w:r>
+        <w:rPr>
+          <w:rFonts w:cs="Arial"/>
+          <w:sz w:val="20"/>
+          <w:szCs w:val="20"/>
+        </w:rPr>
+        <w:t xml:space="preserve"> r0, r1  </w:t>
+      </w:r>
+    </w:p>
+    <w:p>
+      <w:pPr>
+        <w:spacing w:line="240" w:lineRule="auto"/>
+        <w:rPr>
+          <w:rFonts w:cs="Arial"/>
+          <w:sz w:val="20"/>
+          <w:szCs w:val="20"/>
+        </w:rPr>
+      </w:pPr>
+      <w:r>
+        <w:rPr>
+          <w:rFonts w:cs="Arial"/>
+          <w:sz w:val="20"/>
+          <w:szCs w:val="20"/>
+        </w:rPr>
+        <w:t xml:space="preserve"> </w:t>
+      </w:r>
+      <w:r>
+        <w:rPr>
+          <w:rFonts w:cs="Arial"/>
+          <w:sz w:val="20"/>
+          <w:szCs w:val="20"/>
+        </w:rPr>
+        <w:t xml:space="preserve">  </w:t>
+      </w:r>
+      <w:r>
+        <w:rPr>
+          <w:rFonts w:cs="Arial"/>
+          <w:sz w:val="20"/>
+          <w:szCs w:val="20"/>
+        </w:rPr>
+        <w:t>sub r0, r3</w:t>
+      </w:r>
+    </w:p>
+    <w:p>
+      <w:pPr>
+        <w:spacing w:line="240" w:lineRule="auto"/>
+        <w:rPr>
+          <w:rFonts w:cs="Arial"/>
+          <w:sz w:val="20"/>
+          <w:szCs w:val="20"/>
+        </w:rPr>
+      </w:pPr>
+      <w:r>
+        <w:rPr>
+          <w:rFonts w:cs="Arial"/>
+          <w:sz w:val="20"/>
+          <w:szCs w:val="20"/>
+        </w:rPr>
+        <w:t xml:space="preserve"> </w:t>
+      </w:r>
+      <w:r>
+        <w:rPr>
+          <w:rFonts w:cs="Arial"/>
+          <w:sz w:val="20"/>
+          <w:szCs w:val="20"/>
+        </w:rPr>
+        <w:t xml:space="preserve">  </w:t>
+      </w:r>
+      <w:r>
+        <w:rPr>
+          <w:rFonts w:cs="Arial"/>
+          <w:sz w:val="20"/>
+          <w:szCs w:val="20"/>
+        </w:rPr>
+        <w:t>sub r1, r3</w:t>
+      </w:r>
+    </w:p>
+    <w:p>
+      <w:pPr>
+        <w:spacing w:line="240" w:lineRule="auto"/>
+        <w:rPr>
+          <w:rFonts w:cs="Arial"/>
+          <w:sz w:val="20"/>
+          <w:szCs w:val="20"/>
+        </w:rPr>
+      </w:pPr>
+      <w:r>
+        <w:rPr>
+          <w:rFonts w:cs="Arial"/>
+          <w:sz w:val="20"/>
+          <w:szCs w:val="20"/>
+        </w:rPr>
+        <w:t xml:space="preserve"> </w:t>
+      </w:r>
+      <w:r>
+        <w:rPr>
+          <w:rFonts w:cs="Arial"/>
+          <w:sz w:val="20"/>
+          <w:szCs w:val="20"/>
+        </w:rPr>
+        <w:t xml:space="preserve">  </w:t>
+      </w:r>
+      <w:proofErr w:type="spellStart"/>
+      <w:r>
+        <w:rPr>
+          <w:rFonts w:cs="Arial"/>
+          <w:sz w:val="20"/>
+          <w:szCs w:val="20"/>
+        </w:rPr>
+        <w:t>bgzr</w:t>
+      </w:r>
+      <w:proofErr w:type="spellEnd"/>
+      <w:r>
+        <w:rPr>
+          <w:rFonts w:cs="Arial"/>
+          <w:sz w:val="20"/>
+          <w:szCs w:val="20"/>
+        </w:rPr>
+        <w:t xml:space="preserve"> r0, r2</w:t>
+      </w:r>
+    </w:p>
+    <w:p>
+      <w:pPr>
+        <w:spacing w:line="240" w:lineRule="auto"/>
+        <w:rPr>
+          <w:rFonts w:cs="Arial"/>
+          <w:sz w:val="20"/>
+          <w:szCs w:val="20"/>
+        </w:rPr>
+      </w:pPr>
+      <w:r>
+        <w:rPr>
+          <w:rFonts w:cs="Arial"/>
+          <w:sz w:val="20"/>
+          <w:szCs w:val="20"/>
+        </w:rPr>
+        <w:t>;</w:t>
+      </w:r>
+      <w:proofErr w:type="spellStart"/>
+      <w:r>
+        <w:rPr>
+          <w:rFonts w:cs="Arial"/>
+          <w:sz w:val="20"/>
+          <w:szCs w:val="20"/>
+        </w:rPr>
+        <w:t>fimloopB</w:t>
+      </w:r>
+      <w:proofErr w:type="spellEnd"/>
+    </w:p>
+    <w:p>
+      <w:pPr>
+        <w:spacing w:line="240" w:lineRule="auto"/>
+        <w:rPr>
+          <w:rFonts w:cs="Arial"/>
+          <w:sz w:val="20"/>
+          <w:szCs w:val="20"/>
+        </w:rPr>
+      </w:pPr>
+      <w:proofErr w:type="spellStart"/>
+      <w:r>
+        <w:rPr>
+          <w:rFonts w:cs="Arial"/>
+          <w:sz w:val="20"/>
+          <w:szCs w:val="20"/>
+        </w:rPr>
+        <w:t>xor</w:t>
+      </w:r>
+      <w:proofErr w:type="spellEnd"/>
+      <w:r>
+        <w:rPr>
+          <w:rFonts w:cs="Arial"/>
+          <w:sz w:val="20"/>
+          <w:szCs w:val="20"/>
+        </w:rPr>
+        <w:t xml:space="preserve"> r3 </w:t>
+      </w:r>
+      <w:proofErr w:type="spellStart"/>
+      <w:r>
+        <w:rPr>
+          <w:rFonts w:cs="Arial"/>
+          <w:sz w:val="20"/>
+          <w:szCs w:val="20"/>
+        </w:rPr>
+        <w:t>r3</w:t>
+      </w:r>
+      <w:proofErr w:type="spellEnd"/>
+    </w:p>
+    <w:p>
+      <w:pPr>
+        <w:spacing w:line="240" w:lineRule="auto"/>
+        <w:rPr>
+          <w:rFonts w:cs="Arial"/>
+          <w:sz w:val="20"/>
+          <w:szCs w:val="20"/>
+        </w:rPr>
+      </w:pPr>
+      <w:proofErr w:type="spellStart"/>
+      <w:r>
+        <w:rPr>
+          <w:rFonts w:cs="Arial"/>
+          <w:sz w:val="20"/>
+          <w:szCs w:val="20"/>
+        </w:rPr>
+        <w:t>xor</w:t>
+      </w:r>
+      <w:proofErr w:type="spellEnd"/>
+      <w:r>
+        <w:rPr>
+          <w:rFonts w:cs="Arial"/>
+          <w:sz w:val="20"/>
+          <w:szCs w:val="20"/>
+        </w:rPr>
+        <w:t xml:space="preserve"> r0, r0</w:t>
+      </w:r>
+    </w:p>
+    <w:p>
+      <w:pPr>
+        <w:spacing w:line="240" w:lineRule="auto"/>
+        <w:rPr>
+          <w:rFonts w:cs="Arial"/>
+          <w:sz w:val="20"/>
+          <w:szCs w:val="20"/>
+        </w:rPr>
+      </w:pPr>
+      <w:proofErr w:type="spellStart"/>
+      <w:r>
+        <w:rPr>
+          <w:rFonts w:cs="Arial"/>
+          <w:sz w:val="20"/>
+          <w:szCs w:val="20"/>
+        </w:rPr>
+        <w:t>addui</w:t>
+      </w:r>
+      <w:proofErr w:type="spellEnd"/>
+      <w:r>
+        <w:rPr>
+          <w:rFonts w:cs="Arial"/>
+          <w:sz w:val="20"/>
+          <w:szCs w:val="20"/>
+        </w:rPr>
+        <w:t xml:space="preserve"> 9</w:t>
+      </w:r>
+    </w:p>
+    <w:p>
+      <w:pPr>
+        <w:spacing w:line="240" w:lineRule="auto"/>
+        <w:rPr>
+          <w:rFonts w:cs="Arial"/>
+          <w:sz w:val="20"/>
+          <w:szCs w:val="20"/>
+        </w:rPr>
+      </w:pPr>
+      <w:proofErr w:type="spellStart"/>
+      <w:r>
+        <w:rPr>
+          <w:rFonts w:cs="Arial"/>
+          <w:sz w:val="20"/>
+          <w:szCs w:val="20"/>
+        </w:rPr>
+        <w:t>add</w:t>
+      </w:r>
+      <w:proofErr w:type="spellEnd"/>
+      <w:r>
+        <w:rPr>
+          <w:rFonts w:cs="Arial"/>
+          <w:sz w:val="20"/>
+          <w:szCs w:val="20"/>
+        </w:rPr>
+        <w:t xml:space="preserve"> r2, r0 ; r2 = 47</w:t>
+      </w:r>
+    </w:p>
+    <w:p>
+      <w:pPr>
+        <w:spacing w:line="240" w:lineRule="auto"/>
+        <w:rPr>
+          <w:rFonts w:cs="Arial"/>
+          <w:sz w:val="20"/>
+          <w:szCs w:val="20"/>
+        </w:rPr>
+      </w:pPr>
+      <w:r>
+        <w:rPr>
+          <w:rFonts w:cs="Arial"/>
+          <w:sz w:val="20"/>
+          <w:szCs w:val="20"/>
+        </w:rPr>
+        <w:t xml:space="preserve">;r2 = endereço de início do </w:t>
+      </w:r>
+      <w:proofErr w:type="spellStart"/>
+      <w:r>
+        <w:rPr>
+          <w:rFonts w:cs="Arial"/>
+          <w:sz w:val="20"/>
+          <w:szCs w:val="20"/>
+        </w:rPr>
+        <w:t>loop</w:t>
+      </w:r>
+      <w:r>
+        <w:rPr>
+          <w:rFonts w:cs="Arial"/>
+          <w:sz w:val="20"/>
+          <w:szCs w:val="20"/>
+        </w:rPr>
+        <w:t>Soma</w:t>
+      </w:r>
+      <w:proofErr w:type="spellEnd"/>
+    </w:p>
+    <w:p>
+      <w:pPr>
+        <w:spacing w:line="240" w:lineRule="auto"/>
+        <w:rPr>
+          <w:rFonts w:cs="Arial"/>
+          <w:sz w:val="20"/>
+          <w:szCs w:val="20"/>
+        </w:rPr>
+      </w:pPr>
+      <w:r>
+        <w:rPr>
+          <w:rFonts w:cs="Arial"/>
+          <w:sz w:val="20"/>
+          <w:szCs w:val="20"/>
+        </w:rPr>
+        <w:t>;</w:t>
+      </w:r>
+      <w:proofErr w:type="spellStart"/>
+      <w:r>
+        <w:rPr>
+          <w:rFonts w:cs="Arial"/>
+          <w:sz w:val="20"/>
+          <w:szCs w:val="20"/>
+        </w:rPr>
+        <w:t>loop</w:t>
+      </w:r>
+      <w:r>
+        <w:rPr>
+          <w:rFonts w:cs="Arial"/>
+          <w:sz w:val="20"/>
+          <w:szCs w:val="20"/>
+        </w:rPr>
+        <w:t>Soma</w:t>
+      </w:r>
+      <w:proofErr w:type="spellEnd"/>
+      <w:r>
+        <w:rPr>
+          <w:rFonts w:cs="Arial"/>
+          <w:sz w:val="20"/>
+          <w:szCs w:val="20"/>
+        </w:rPr>
+        <w:t xml:space="preserve"> Carrega </w:t>
+      </w:r>
+      <w:r>
+        <w:rPr>
+          <w:rFonts w:cs="Arial"/>
+          <w:sz w:val="20"/>
+          <w:szCs w:val="20"/>
+        </w:rPr>
+        <w:t>R</w:t>
+      </w:r>
+      <w:r>
+        <w:rPr>
+          <w:rFonts w:cs="Arial"/>
+          <w:sz w:val="20"/>
+          <w:szCs w:val="20"/>
+        </w:rPr>
+        <w:t>[</w:t>
+      </w:r>
+      <w:r>
+        <w:rPr>
+          <w:rFonts w:cs="Arial"/>
+          <w:sz w:val="20"/>
+          <w:szCs w:val="20"/>
+        </w:rPr>
+        <w:t xml:space="preserve"> </w:t>
+      </w:r>
+      <w:r>
+        <w:rPr>
+          <w:rFonts w:cs="Arial"/>
+          <w:sz w:val="20"/>
+          <w:szCs w:val="20"/>
+        </w:rPr>
+        <w:t xml:space="preserve">] </w:t>
+      </w:r>
+      <w:r>
+        <w:rPr>
+          <w:rFonts w:cs="Arial"/>
+          <w:sz w:val="20"/>
+          <w:szCs w:val="20"/>
+        </w:rPr>
+        <w:t xml:space="preserve">com a soma de A[ ] e B[ ] </w:t>
+      </w:r>
+      <w:r>
+        <w:rPr>
+          <w:rFonts w:cs="Arial"/>
+          <w:sz w:val="20"/>
+          <w:szCs w:val="20"/>
+        </w:rPr>
+        <w:t>do fim para o início</w:t>
+      </w:r>
+    </w:p>
+    <w:p>
+      <w:pPr>
+        <w:spacing w:line="240" w:lineRule="auto"/>
+        <w:rPr>
+          <w:rFonts w:cs="Arial"/>
+          <w:sz w:val="20"/>
+          <w:szCs w:val="20"/>
+        </w:rPr>
+      </w:pPr>
+      <w:r>
+        <w:rPr>
+          <w:rFonts w:cs="Arial"/>
+          <w:sz w:val="20"/>
+          <w:szCs w:val="20"/>
+        </w:rPr>
+        <w:t xml:space="preserve"> </w:t>
+      </w:r>
+      <w:r>
+        <w:rPr>
+          <w:rFonts w:cs="Arial"/>
+          <w:sz w:val="20"/>
+          <w:szCs w:val="20"/>
+        </w:rPr>
+        <w:t xml:space="preserve">  </w:t>
+      </w:r>
+      <w:proofErr w:type="spellStart"/>
+      <w:r>
+        <w:rPr>
+          <w:rFonts w:cs="Arial"/>
+          <w:sz w:val="20"/>
+          <w:szCs w:val="20"/>
+        </w:rPr>
+        <w:t>ld</w:t>
+      </w:r>
+      <w:proofErr w:type="spellEnd"/>
+      <w:r>
+        <w:rPr>
+          <w:rFonts w:cs="Arial"/>
+          <w:sz w:val="20"/>
+          <w:szCs w:val="20"/>
+        </w:rPr>
+        <w:t xml:space="preserve"> r3, r1 ; carrega A[i]</w:t>
+      </w:r>
+    </w:p>
+    <w:p>
+      <w:pPr>
+        <w:spacing w:line="240" w:lineRule="auto"/>
+        <w:rPr>
+          <w:rFonts w:cs="Arial"/>
+          <w:sz w:val="20"/>
+          <w:szCs w:val="20"/>
+        </w:rPr>
+      </w:pPr>
+      <w:r>
+        <w:rPr>
+          <w:rFonts w:cs="Arial"/>
+          <w:sz w:val="20"/>
+          <w:szCs w:val="20"/>
+        </w:rPr>
+        <w:t xml:space="preserve"> </w:t>
+      </w:r>
+      <w:r>
+        <w:rPr>
+          <w:rFonts w:cs="Arial"/>
+          <w:sz w:val="20"/>
+          <w:szCs w:val="20"/>
+        </w:rPr>
+        <w:t xml:space="preserve">  </w:t>
+      </w:r>
+      <w:proofErr w:type="spellStart"/>
+      <w:r>
+        <w:rPr>
+          <w:rFonts w:cs="Arial"/>
+          <w:sz w:val="20"/>
+          <w:szCs w:val="20"/>
+        </w:rPr>
+        <w:t>xor</w:t>
+      </w:r>
+      <w:proofErr w:type="spellEnd"/>
+      <w:r>
+        <w:rPr>
+          <w:rFonts w:cs="Arial"/>
+          <w:sz w:val="20"/>
+          <w:szCs w:val="20"/>
+        </w:rPr>
+        <w:t xml:space="preserve"> r0, r0</w:t>
+      </w:r>
+    </w:p>
+    <w:p>
+      <w:pPr>
+        <w:spacing w:line="240" w:lineRule="auto"/>
+        <w:rPr>
+          <w:rFonts w:cs="Arial"/>
+          <w:sz w:val="20"/>
+          <w:szCs w:val="20"/>
+        </w:rPr>
+      </w:pPr>
+      <w:r>
+        <w:rPr>
+          <w:rFonts w:cs="Arial"/>
+          <w:sz w:val="20"/>
+          <w:szCs w:val="20"/>
+        </w:rPr>
+        <w:t xml:space="preserve"> </w:t>
+      </w:r>
+      <w:r>
+        <w:rPr>
+          <w:rFonts w:cs="Arial"/>
+          <w:sz w:val="20"/>
+          <w:szCs w:val="20"/>
+        </w:rPr>
+        <w:t xml:space="preserve">  </w:t>
+      </w:r>
+      <w:proofErr w:type="spellStart"/>
+      <w:r>
+        <w:rPr>
+          <w:rFonts w:cs="Arial"/>
+          <w:sz w:val="20"/>
+          <w:szCs w:val="20"/>
+        </w:rPr>
+        <w:t>addui</w:t>
+      </w:r>
+      <w:proofErr w:type="spellEnd"/>
+      <w:r>
+        <w:rPr>
+          <w:rFonts w:cs="Arial"/>
+          <w:sz w:val="20"/>
+          <w:szCs w:val="20"/>
+        </w:rPr>
+        <w:t xml:space="preserve"> 10</w:t>
+      </w:r>
+    </w:p>
+    <w:p>
+      <w:pPr>
+        <w:spacing w:line="240" w:lineRule="auto"/>
+        <w:rPr>
+          <w:rFonts w:cs="Arial"/>
+          <w:sz w:val="20"/>
+          <w:szCs w:val="20"/>
+        </w:rPr>
+      </w:pPr>
+      <w:r>
+        <w:rPr>
+          <w:rFonts w:cs="Arial"/>
+          <w:sz w:val="20"/>
+          <w:szCs w:val="20"/>
+        </w:rPr>
+        <w:t xml:space="preserve"> </w:t>
+      </w:r>
+      <w:r>
+        <w:rPr>
+          <w:rFonts w:cs="Arial"/>
+          <w:sz w:val="20"/>
+          <w:szCs w:val="20"/>
+        </w:rPr>
+        <w:t xml:space="preserve">  </w:t>
+      </w:r>
+      <w:proofErr w:type="spellStart"/>
+      <w:r>
+        <w:rPr>
+          <w:rFonts w:cs="Arial"/>
+          <w:sz w:val="20"/>
+          <w:szCs w:val="20"/>
+        </w:rPr>
+        <w:t>add</w:t>
+      </w:r>
+      <w:proofErr w:type="spellEnd"/>
+      <w:r>
+        <w:rPr>
+          <w:rFonts w:cs="Arial"/>
+          <w:sz w:val="20"/>
+          <w:szCs w:val="20"/>
+        </w:rPr>
+        <w:t xml:space="preserve"> r1, r0</w:t>
+      </w:r>
+    </w:p>
+    <w:p>
+      <w:pPr>
+        <w:spacing w:line="240" w:lineRule="auto"/>
+        <w:rPr>
+          <w:rFonts w:cs="Arial"/>
+          <w:sz w:val="20"/>
+          <w:szCs w:val="20"/>
+        </w:rPr>
+      </w:pPr>
+      <w:r>
+        <w:rPr>
+          <w:rFonts w:cs="Arial"/>
+          <w:sz w:val="20"/>
+          <w:szCs w:val="20"/>
+        </w:rPr>
+        <w:t xml:space="preserve"> </w:t>
+      </w:r>
+      <w:r>
+        <w:rPr>
+          <w:rFonts w:cs="Arial"/>
+          <w:sz w:val="20"/>
+          <w:szCs w:val="20"/>
+        </w:rPr>
+        <w:t xml:space="preserve">  </w:t>
+      </w:r>
+      <w:proofErr w:type="spellStart"/>
+      <w:r>
+        <w:rPr>
+          <w:rFonts w:cs="Arial"/>
+          <w:sz w:val="20"/>
+          <w:szCs w:val="20"/>
+        </w:rPr>
+        <w:t>ld</w:t>
+      </w:r>
+      <w:proofErr w:type="spellEnd"/>
+      <w:r>
+        <w:rPr>
+          <w:rFonts w:cs="Arial"/>
+          <w:sz w:val="20"/>
+          <w:szCs w:val="20"/>
+        </w:rPr>
+        <w:t xml:space="preserve"> r0, r1 ; carrega B[i]</w:t>
+      </w:r>
+    </w:p>
+    <w:p>
+      <w:pPr>
+        <w:spacing w:line="240" w:lineRule="auto"/>
+        <w:rPr>
+          <w:rFonts w:cs="Arial"/>
+          <w:sz w:val="20"/>
+          <w:szCs w:val="20"/>
+        </w:rPr>
+      </w:pPr>
+      <w:r>
+        <w:rPr>
+          <w:rFonts w:cs="Arial"/>
+          <w:sz w:val="20"/>
+          <w:szCs w:val="20"/>
+        </w:rPr>
+        <w:t xml:space="preserve"> </w:t>
+      </w:r>
+      <w:r>
+        <w:rPr>
+          <w:rFonts w:cs="Arial"/>
+          <w:sz w:val="20"/>
+          <w:szCs w:val="20"/>
+        </w:rPr>
+        <w:t xml:space="preserve">  </w:t>
+      </w:r>
+      <w:proofErr w:type="spellStart"/>
+      <w:r>
+        <w:rPr>
+          <w:rFonts w:cs="Arial"/>
+          <w:sz w:val="20"/>
+          <w:szCs w:val="20"/>
+        </w:rPr>
+        <w:t>add</w:t>
+      </w:r>
+      <w:proofErr w:type="spellEnd"/>
+      <w:r>
+        <w:rPr>
+          <w:rFonts w:cs="Arial"/>
+          <w:sz w:val="20"/>
+          <w:szCs w:val="20"/>
+        </w:rPr>
+        <w:t xml:space="preserve"> r3, r0 ; r3 = A[i] + B[i]</w:t>
+      </w:r>
+    </w:p>
+    <w:p>
+      <w:pPr>
+        <w:spacing w:line="240" w:lineRule="auto"/>
+        <w:rPr>
+          <w:rFonts w:cs="Arial"/>
+          <w:sz w:val="20"/>
+          <w:szCs w:val="20"/>
+        </w:rPr>
+      </w:pPr>
+      <w:r>
+        <w:rPr>
+          <w:rFonts w:cs="Arial"/>
+          <w:sz w:val="20"/>
+          <w:szCs w:val="20"/>
+        </w:rPr>
+        <w:t xml:space="preserve"> </w:t>
+      </w:r>
+      <w:r>
+        <w:rPr>
+          <w:rFonts w:cs="Arial"/>
+          <w:sz w:val="20"/>
+          <w:szCs w:val="20"/>
+        </w:rPr>
+        <w:t xml:space="preserve">  </w:t>
+      </w:r>
+      <w:proofErr w:type="spellStart"/>
+      <w:r>
+        <w:rPr>
+          <w:rFonts w:cs="Arial"/>
+          <w:sz w:val="20"/>
+          <w:szCs w:val="20"/>
+        </w:rPr>
+        <w:t>xor</w:t>
+      </w:r>
+      <w:proofErr w:type="spellEnd"/>
+      <w:r>
+        <w:rPr>
+          <w:rFonts w:cs="Arial"/>
+          <w:sz w:val="20"/>
+          <w:szCs w:val="20"/>
+        </w:rPr>
+        <w:t xml:space="preserve"> r0, r0</w:t>
+      </w:r>
+    </w:p>
+    <w:p>
+      <w:pPr>
+        <w:spacing w:line="240" w:lineRule="auto"/>
+        <w:rPr>
+          <w:rFonts w:cs="Arial"/>
+          <w:sz w:val="20"/>
+          <w:szCs w:val="20"/>
+        </w:rPr>
+      </w:pPr>
+      <w:r>
+        <w:rPr>
+          <w:rFonts w:cs="Arial"/>
+          <w:sz w:val="20"/>
+          <w:szCs w:val="20"/>
+        </w:rPr>
+        <w:t xml:space="preserve"> </w:t>
+      </w:r>
+      <w:r>
+        <w:rPr>
+          <w:rFonts w:cs="Arial"/>
+          <w:sz w:val="20"/>
+          <w:szCs w:val="20"/>
+        </w:rPr>
+        <w:t xml:space="preserve">  </w:t>
+      </w:r>
+      <w:proofErr w:type="spellStart"/>
+      <w:r>
+        <w:rPr>
+          <w:rFonts w:cs="Arial"/>
+          <w:sz w:val="20"/>
+          <w:szCs w:val="20"/>
+        </w:rPr>
+        <w:t>addui</w:t>
+      </w:r>
+      <w:proofErr w:type="spellEnd"/>
+      <w:r>
+        <w:rPr>
+          <w:rFonts w:cs="Arial"/>
+          <w:sz w:val="20"/>
+          <w:szCs w:val="20"/>
+        </w:rPr>
+        <w:t xml:space="preserve"> 10</w:t>
+      </w:r>
+    </w:p>
+    <w:p>
+      <w:pPr>
+        <w:spacing w:line="240" w:lineRule="auto"/>
+        <w:rPr>
+          <w:rFonts w:cs="Arial"/>
+          <w:sz w:val="20"/>
+          <w:szCs w:val="20"/>
+        </w:rPr>
+      </w:pPr>
+      <w:r>
+        <w:rPr>
+          <w:rFonts w:cs="Arial"/>
+          <w:sz w:val="20"/>
+          <w:szCs w:val="20"/>
+        </w:rPr>
+        <w:t xml:space="preserve"> </w:t>
+      </w:r>
+      <w:r>
+        <w:rPr>
+          <w:rFonts w:cs="Arial"/>
+          <w:sz w:val="20"/>
+          <w:szCs w:val="20"/>
+        </w:rPr>
+        <w:t xml:space="preserve">  </w:t>
+      </w:r>
+      <w:r>
+        <w:rPr>
+          <w:rFonts w:cs="Arial"/>
+          <w:sz w:val="20"/>
+          <w:szCs w:val="20"/>
+        </w:rPr>
+        <w:t xml:space="preserve">sub r1, r0 </w:t>
+      </w:r>
+    </w:p>
+    <w:p>
+      <w:pPr>
+        <w:spacing w:line="240" w:lineRule="auto"/>
+        <w:rPr>
+          <w:rFonts w:cs="Arial"/>
+          <w:sz w:val="20"/>
+          <w:szCs w:val="20"/>
+        </w:rPr>
+      </w:pPr>
+      <w:r>
+        <w:rPr>
+          <w:rFonts w:cs="Arial"/>
+          <w:sz w:val="20"/>
+          <w:szCs w:val="20"/>
+        </w:rPr>
+        <w:t xml:space="preserve"> </w:t>
+      </w:r>
+      <w:r>
+        <w:rPr>
+          <w:rFonts w:cs="Arial"/>
+          <w:sz w:val="20"/>
+          <w:szCs w:val="20"/>
+        </w:rPr>
+        <w:t xml:space="preserve">  </w:t>
+      </w:r>
+      <w:r>
+        <w:rPr>
+          <w:rFonts w:cs="Arial"/>
+          <w:sz w:val="20"/>
+          <w:szCs w:val="20"/>
+        </w:rPr>
+        <w:t>sub r1, r0</w:t>
+      </w:r>
+    </w:p>
+    <w:p>
+      <w:pPr>
+        <w:spacing w:line="240" w:lineRule="auto"/>
+        <w:rPr>
+          <w:rFonts w:cs="Arial"/>
+          <w:sz w:val="20"/>
+          <w:szCs w:val="20"/>
+        </w:rPr>
+      </w:pPr>
+      <w:r>
+        <w:rPr>
+          <w:rFonts w:cs="Arial"/>
+          <w:sz w:val="20"/>
+          <w:szCs w:val="20"/>
+        </w:rPr>
+        <w:lastRenderedPageBreak/>
+        <w:t xml:space="preserve"> </w:t>
+      </w:r>
+      <w:r>
+        <w:rPr>
+          <w:rFonts w:cs="Arial"/>
+          <w:sz w:val="20"/>
+          <w:szCs w:val="20"/>
+        </w:rPr>
+        <w:t xml:space="preserve">  </w:t>
+      </w:r>
+      <w:proofErr w:type="spellStart"/>
+      <w:r>
+        <w:rPr>
+          <w:rFonts w:cs="Arial"/>
+          <w:sz w:val="20"/>
+          <w:szCs w:val="20"/>
+        </w:rPr>
+        <w:t>st</w:t>
+      </w:r>
+      <w:proofErr w:type="spellEnd"/>
+      <w:r>
+        <w:rPr>
+          <w:rFonts w:cs="Arial"/>
+          <w:sz w:val="20"/>
+          <w:szCs w:val="20"/>
+        </w:rPr>
+        <w:t xml:space="preserve"> r3, r1  ; R[i] = r3</w:t>
+      </w:r>
+    </w:p>
+    <w:p>
+      <w:pPr>
+        <w:spacing w:line="240" w:lineRule="auto"/>
+        <w:rPr>
+          <w:rFonts w:cs="Arial"/>
+          <w:sz w:val="20"/>
+          <w:szCs w:val="20"/>
+        </w:rPr>
+      </w:pPr>
+      <w:r>
+        <w:rPr>
+          <w:rFonts w:cs="Arial"/>
+          <w:sz w:val="20"/>
+          <w:szCs w:val="20"/>
+        </w:rPr>
+        <w:t xml:space="preserve"> </w:t>
+      </w:r>
+      <w:r>
+        <w:rPr>
+          <w:rFonts w:cs="Arial"/>
+          <w:sz w:val="20"/>
+          <w:szCs w:val="20"/>
+        </w:rPr>
+        <w:t xml:space="preserve">  </w:t>
+      </w:r>
+      <w:proofErr w:type="spellStart"/>
+      <w:r>
+        <w:rPr>
+          <w:rFonts w:cs="Arial"/>
+          <w:sz w:val="20"/>
+          <w:szCs w:val="20"/>
+        </w:rPr>
+        <w:t>add</w:t>
+      </w:r>
+      <w:proofErr w:type="spellEnd"/>
+      <w:r>
+        <w:rPr>
+          <w:rFonts w:cs="Arial"/>
+          <w:sz w:val="20"/>
+          <w:szCs w:val="20"/>
+        </w:rPr>
+        <w:t xml:space="preserve"> r1, r0 ; r1 = A[i]</w:t>
+      </w:r>
+    </w:p>
+    <w:p>
+      <w:pPr>
+        <w:spacing w:line="240" w:lineRule="auto"/>
+        <w:rPr>
+          <w:rFonts w:cs="Arial"/>
+          <w:sz w:val="20"/>
+          <w:szCs w:val="20"/>
+        </w:rPr>
+      </w:pPr>
+      <w:r>
+        <w:rPr>
+          <w:rFonts w:cs="Arial"/>
+          <w:sz w:val="20"/>
+          <w:szCs w:val="20"/>
+        </w:rPr>
+        <w:t xml:space="preserve"> </w:t>
+      </w:r>
+      <w:r>
+        <w:rPr>
+          <w:rFonts w:cs="Arial"/>
+          <w:sz w:val="20"/>
+          <w:szCs w:val="20"/>
+        </w:rPr>
+        <w:t xml:space="preserve">  </w:t>
+      </w:r>
+      <w:proofErr w:type="spellStart"/>
+      <w:r>
+        <w:rPr>
+          <w:rFonts w:cs="Arial"/>
+          <w:sz w:val="20"/>
+          <w:szCs w:val="20"/>
+        </w:rPr>
+        <w:t>ld</w:t>
+      </w:r>
+      <w:proofErr w:type="spellEnd"/>
+      <w:r>
+        <w:rPr>
+          <w:rFonts w:cs="Arial"/>
+          <w:sz w:val="20"/>
+          <w:szCs w:val="20"/>
+        </w:rPr>
+        <w:t xml:space="preserve"> r3, r1</w:t>
+      </w:r>
+    </w:p>
+    <w:p>
+      <w:pPr>
+        <w:spacing w:line="240" w:lineRule="auto"/>
+        <w:rPr>
+          <w:rFonts w:cs="Arial"/>
+          <w:sz w:val="20"/>
+          <w:szCs w:val="20"/>
+        </w:rPr>
+      </w:pPr>
+      <w:r>
+        <w:rPr>
+          <w:rFonts w:cs="Arial"/>
+          <w:sz w:val="20"/>
+          <w:szCs w:val="20"/>
+        </w:rPr>
+        <w:t xml:space="preserve"> </w:t>
+      </w:r>
+      <w:r>
+        <w:rPr>
+          <w:rFonts w:cs="Arial"/>
+          <w:sz w:val="20"/>
+          <w:szCs w:val="20"/>
+        </w:rPr>
+        <w:t xml:space="preserve">  </w:t>
+      </w:r>
+      <w:proofErr w:type="spellStart"/>
+      <w:r>
+        <w:rPr>
+          <w:rFonts w:cs="Arial"/>
+          <w:sz w:val="20"/>
+          <w:szCs w:val="20"/>
+        </w:rPr>
+        <w:t>xor</w:t>
+      </w:r>
+      <w:proofErr w:type="spellEnd"/>
+      <w:r>
+        <w:rPr>
+          <w:rFonts w:cs="Arial"/>
+          <w:sz w:val="20"/>
+          <w:szCs w:val="20"/>
+        </w:rPr>
+        <w:t xml:space="preserve"> r0, r0</w:t>
+      </w:r>
+    </w:p>
+    <w:p>
+      <w:pPr>
+        <w:spacing w:line="240" w:lineRule="auto"/>
+        <w:rPr>
+          <w:rFonts w:cs="Arial"/>
+          <w:sz w:val="20"/>
+          <w:szCs w:val="20"/>
+          <w:u w:val="single"/>
+        </w:rPr>
+      </w:pPr>
+      <w:r>
+        <w:rPr>
+          <w:rFonts w:cs="Arial"/>
+          <w:sz w:val="20"/>
+          <w:szCs w:val="20"/>
+        </w:rPr>
+        <w:t xml:space="preserve"> </w:t>
+      </w:r>
+      <w:r>
+        <w:rPr>
+          <w:rFonts w:cs="Arial"/>
+          <w:sz w:val="20"/>
+          <w:szCs w:val="20"/>
+        </w:rPr>
+        <w:t xml:space="preserve">  </w:t>
+      </w:r>
+      <w:proofErr w:type="spellStart"/>
+      <w:r>
+        <w:rPr>
+          <w:rFonts w:cs="Arial"/>
+          <w:sz w:val="20"/>
+          <w:szCs w:val="20"/>
+        </w:rPr>
+        <w:t>addi</w:t>
+      </w:r>
+      <w:proofErr w:type="spellEnd"/>
+      <w:r>
+        <w:rPr>
+          <w:rFonts w:cs="Arial"/>
+          <w:sz w:val="20"/>
+          <w:szCs w:val="20"/>
+        </w:rPr>
+        <w:t xml:space="preserve"> 1</w:t>
+      </w:r>
+    </w:p>
+    <w:p>
+      <w:pPr>
+        <w:spacing w:line="240" w:lineRule="auto"/>
+        <w:rPr>
+          <w:rFonts w:cs="Arial"/>
+          <w:sz w:val="20"/>
+          <w:szCs w:val="20"/>
+        </w:rPr>
+      </w:pPr>
+      <w:r>
+        <w:rPr>
+          <w:rFonts w:cs="Arial"/>
+          <w:sz w:val="20"/>
+          <w:szCs w:val="20"/>
+        </w:rPr>
+        <w:t xml:space="preserve"> </w:t>
+      </w:r>
+      <w:r>
+        <w:rPr>
+          <w:rFonts w:cs="Arial"/>
+          <w:sz w:val="20"/>
+          <w:szCs w:val="20"/>
+        </w:rPr>
+        <w:t xml:space="preserve">  </w:t>
+      </w:r>
+      <w:r>
+        <w:rPr>
+          <w:rFonts w:cs="Arial"/>
+          <w:sz w:val="20"/>
+          <w:szCs w:val="20"/>
+        </w:rPr>
+        <w:t>sub r1</w:t>
+      </w:r>
+      <w:r>
+        <w:rPr>
+          <w:rFonts w:cs="Arial"/>
+          <w:sz w:val="20"/>
+          <w:szCs w:val="20"/>
+        </w:rPr>
+        <w:t>,</w:t>
+      </w:r>
+      <w:r>
+        <w:rPr>
+          <w:rFonts w:cs="Arial"/>
+          <w:sz w:val="20"/>
+          <w:szCs w:val="20"/>
+        </w:rPr>
+        <w:t xml:space="preserve"> r0</w:t>
+      </w:r>
+      <w:r>
+        <w:rPr>
+          <w:rFonts w:cs="Arial"/>
+          <w:sz w:val="20"/>
+          <w:szCs w:val="20"/>
+        </w:rPr>
+        <w:t xml:space="preserve"> </w:t>
+      </w:r>
+    </w:p>
+    <w:p>
+      <w:pPr>
+        <w:spacing w:line="240" w:lineRule="auto"/>
+        <w:rPr>
+          <w:rFonts w:cs="Arial"/>
+          <w:sz w:val="20"/>
+          <w:szCs w:val="20"/>
+        </w:rPr>
+      </w:pPr>
+      <w:r>
+        <w:rPr>
+          <w:rFonts w:cs="Arial"/>
+          <w:sz w:val="20"/>
+          <w:szCs w:val="20"/>
+        </w:rPr>
+        <w:t>;r1 = A[i-1]</w:t>
+      </w:r>
+    </w:p>
+    <w:p>
+      <w:pPr>
+        <w:spacing w:line="240" w:lineRule="auto"/>
+        <w:rPr>
+          <w:rFonts w:cs="Arial"/>
+          <w:sz w:val="20"/>
+          <w:szCs w:val="20"/>
+        </w:rPr>
+      </w:pPr>
+      <w:r>
+        <w:rPr>
+          <w:rFonts w:cs="Arial"/>
+          <w:sz w:val="20"/>
+          <w:szCs w:val="20"/>
+        </w:rPr>
+        <w:t xml:space="preserve">  </w:t>
+      </w:r>
+      <w:r>
+        <w:rPr>
+          <w:rFonts w:cs="Arial"/>
+          <w:sz w:val="20"/>
+          <w:szCs w:val="20"/>
+        </w:rPr>
+        <w:t xml:space="preserve"> </w:t>
+      </w:r>
+      <w:proofErr w:type="spellStart"/>
+      <w:r>
+        <w:rPr>
+          <w:rFonts w:cs="Arial"/>
+          <w:sz w:val="20"/>
+          <w:szCs w:val="20"/>
+        </w:rPr>
+        <w:t>bgzr</w:t>
+      </w:r>
+      <w:proofErr w:type="spellEnd"/>
+      <w:r>
+        <w:rPr>
+          <w:rFonts w:cs="Arial"/>
+          <w:sz w:val="20"/>
+          <w:szCs w:val="20"/>
+        </w:rPr>
+        <w:t xml:space="preserve"> r3, r2</w:t>
+      </w:r>
+    </w:p>
+    <w:p>
+      <w:pPr>
+        <w:spacing w:line="240" w:lineRule="auto"/>
+        <w:rPr>
+          <w:rFonts w:cs="Arial"/>
+          <w:sz w:val="20"/>
+          <w:szCs w:val="20"/>
+        </w:rPr>
+      </w:pPr>
+    </w:p>
+    <w:p>
+      <w:pPr>
+        <w:spacing w:line="240" w:lineRule="auto"/>
+        <w:rPr>
+          <w:rFonts w:cs="Arial"/>
+          <w:sz w:val="20"/>
+          <w:szCs w:val="20"/>
+        </w:rPr>
+      </w:pPr>
+      <w:r>
+        <w:rPr>
+          <w:rFonts w:cs="Arial"/>
+          <w:sz w:val="20"/>
+          <w:szCs w:val="20"/>
+        </w:rPr>
+        <w:t>Total de linhas: 61</w:t>
       </w:r>
     </w:p>
     <w:sectPr>
-      <w:pgSz w:w="11906" w:h="16838"/>
-      <w:pgMar w:top="1417" w:right="1701" w:bottom="1417" w:left="1701" w:header="0" w:footer="0" w:gutter="0"/>
-      <w:cols w:space="720"/>
+      <w:pgSz w:w="11906" w:h="16838" w:code="9"/>
+      <w:pgMar w:top="1418" w:right="1701" w:bottom="1418" w:left="1701" w:header="0" w:footer="0" w:gutter="0"/>
+      <w:cols w:num="2" w:space="720"/>
       <w:formProt w:val="0"/>
       <w:docGrid w:linePitch="360" w:charSpace="4096"/>
     </w:sectPr>

</xml_diff>